<commit_message>
added a scoring system that determines burnout
</commit_message>
<xml_diff>
--- a/AnalyticalDataBurnoutTechnique.docx
+++ b/AnalyticalDataBurnoutTechnique.docx
@@ -323,18 +323,13 @@
     </w:p>
     <w:p>
       <w:r>
-        <w:t xml:space="preserve">41. Бывают дни, когда контакты с партнерами </w:t>
-      </w:r>
-      <w:proofErr w:type="gramStart"/>
-      <w:r>
-        <w:t>склады-</w:t>
+        <w:t>41. Бывают дни, когда контакты с партнерами склады-</w:t>
       </w:r>
       <w:proofErr w:type="spellStart"/>
       <w:r>
         <w:t>ваются</w:t>
       </w:r>
       <w:proofErr w:type="spellEnd"/>
-      <w:proofErr w:type="gramEnd"/>
       <w:r>
         <w:t xml:space="preserve"> хуже, чем обычно.</w:t>
       </w:r>
@@ -480,13 +475,8 @@
         <w:t xml:space="preserve">61. Контингент партнеров, с которым я </w:t>
       </w:r>
       <w:proofErr w:type="spellStart"/>
-      <w:proofErr w:type="gramStart"/>
-      <w:r>
-        <w:t>работаю,.</w:t>
-      </w:r>
-      <w:proofErr w:type="gramEnd"/>
-      <w:r>
-        <w:t>очень</w:t>
+      <w:r>
+        <w:t>работаю,.очень</w:t>
       </w:r>
       <w:proofErr w:type="spellEnd"/>
       <w:r>
@@ -653,15 +643,744 @@
       </w:r>
       <w:r>
         <w:br/>
-        <w:t xml:space="preserve">На основе этих вопросов попробуй придумать аналогичные вопросы, которые бы проверяли один из </w:t>
-      </w:r>
-      <w:proofErr w:type="gramStart"/>
-      <w:r>
-        <w:t>ниже описанных</w:t>
-      </w:r>
-      <w:proofErr w:type="gramEnd"/>
-      <w:r>
-        <w:t xml:space="preserve"> симптомов и подходили под критерии определения у человека выгорания</w:t>
+        <w:t>На основе этих вопросов попробуй придумать аналогичные вопросы, которые бы проверяли один из ниже описанных симптомов и подходили под критерии определения у человека выгорания</w:t>
+      </w:r>
+    </w:p>
+    <w:p/>
+    <w:p>
+      <w:pPr>
+        <w:rPr>
+          <w:sz w:val="26"/>
+          <w:szCs w:val="26"/>
+        </w:rPr>
+      </w:pPr>
+      <w:r>
+        <w:rPr>
+          <w:sz w:val="26"/>
+          <w:szCs w:val="26"/>
+        </w:rPr>
+        <w:t>Признаки выгорания</w:t>
+      </w:r>
+    </w:p>
+    <w:p>
+      <w:pPr>
+        <w:pStyle w:val="a3"/>
+        <w:numPr>
+          <w:ilvl w:val="0"/>
+          <w:numId w:val="1"/>
+        </w:numPr>
+        <w:rPr>
+          <w:rFonts w:asciiTheme="majorHAnsi" w:hAnsiTheme="majorHAnsi"/>
+          <w:b/>
+          <w:bCs/>
+        </w:rPr>
+      </w:pPr>
+      <w:r>
+        <w:rPr>
+          <w:rFonts w:asciiTheme="majorHAnsi" w:hAnsiTheme="majorHAnsi"/>
+          <w:b/>
+          <w:bCs/>
+          <w:color w:val="1A2442"/>
+          <w:sz w:val="27"/>
+          <w:szCs w:val="27"/>
+          <w:shd w:val="clear" w:color="auto" w:fill="FFFFFF"/>
+        </w:rPr>
+        <w:t>НАПРЯЖЕНИЕ</w:t>
+      </w:r>
+    </w:p>
+    <w:p>
+      <w:pPr>
+        <w:pStyle w:val="a3"/>
+        <w:numPr>
+          <w:ilvl w:val="1"/>
+          <w:numId w:val="1"/>
+        </w:numPr>
+        <w:rPr>
+          <w:rStyle w:val="a4"/>
+          <w:rFonts w:asciiTheme="majorHAnsi" w:hAnsiTheme="majorHAnsi"/>
+          <w:i w:val="0"/>
+          <w:iCs w:val="0"/>
+        </w:rPr>
+      </w:pPr>
+      <w:r>
+        <w:rPr>
+          <w:rStyle w:val="a4"/>
+          <w:rFonts w:asciiTheme="majorHAnsi" w:hAnsiTheme="majorHAnsi"/>
+          <w:color w:val="1A2442"/>
+          <w:sz w:val="27"/>
+          <w:szCs w:val="27"/>
+          <w:shd w:val="clear" w:color="auto" w:fill="FFFFFF"/>
+        </w:rPr>
+        <w:t>Переживание психотравмирующих обстоятельств</w:t>
+      </w:r>
+    </w:p>
+    <w:p>
+      <w:pPr>
+        <w:pStyle w:val="a3"/>
+        <w:ind w:left="792"/>
+        <w:rPr>
+          <w:rStyle w:val="a4"/>
+          <w:rFonts w:asciiTheme="majorHAnsi" w:hAnsiTheme="majorHAnsi"/>
+          <w:i w:val="0"/>
+          <w:iCs w:val="0"/>
+        </w:rPr>
+      </w:pPr>
+      <w:r>
+        <w:rPr>
+          <w:rStyle w:val="a4"/>
+          <w:rFonts w:ascii="Inter" w:hAnsi="Inter"/>
+          <w:color w:val="1A2442"/>
+          <w:sz w:val="27"/>
+          <w:szCs w:val="27"/>
+          <w:shd w:val="clear" w:color="auto" w:fill="FFFFFF"/>
+        </w:rPr>
+        <w:t>+1</w:t>
+      </w:r>
+      <w:r>
+        <w:rPr>
+          <w:rFonts w:ascii="Inter" w:hAnsi="Inter"/>
+          <w:color w:val="1A2442"/>
+          <w:sz w:val="27"/>
+          <w:szCs w:val="27"/>
+          <w:shd w:val="clear" w:color="auto" w:fill="FFFFFF"/>
+        </w:rPr>
+        <w:t>(2), +13(3), +25(2), -37(3), +49(10), +61(5), -73(5)</w:t>
+      </w:r>
+    </w:p>
+    <w:p>
+      <w:pPr>
+        <w:pStyle w:val="a3"/>
+        <w:numPr>
+          <w:ilvl w:val="1"/>
+          <w:numId w:val="1"/>
+        </w:numPr>
+        <w:rPr>
+          <w:rStyle w:val="a4"/>
+          <w:rFonts w:asciiTheme="majorHAnsi" w:hAnsiTheme="majorHAnsi"/>
+          <w:i w:val="0"/>
+          <w:iCs w:val="0"/>
+        </w:rPr>
+      </w:pPr>
+      <w:r>
+        <w:rPr>
+          <w:rStyle w:val="a4"/>
+          <w:rFonts w:asciiTheme="majorHAnsi" w:hAnsiTheme="majorHAnsi"/>
+          <w:color w:val="1A2442"/>
+          <w:sz w:val="27"/>
+          <w:szCs w:val="27"/>
+          <w:shd w:val="clear" w:color="auto" w:fill="FFFFFF"/>
+        </w:rPr>
+        <w:t>Неудовлетворенность собой</w:t>
+      </w:r>
+    </w:p>
+    <w:p>
+      <w:pPr>
+        <w:pStyle w:val="a3"/>
+        <w:ind w:left="792"/>
+        <w:rPr>
+          <w:rStyle w:val="a4"/>
+          <w:rFonts w:asciiTheme="majorHAnsi" w:hAnsiTheme="majorHAnsi"/>
+          <w:i w:val="0"/>
+          <w:iCs w:val="0"/>
+        </w:rPr>
+      </w:pPr>
+      <w:r>
+        <w:rPr>
+          <w:rFonts w:ascii="Inter" w:hAnsi="Inter"/>
+          <w:color w:val="1A2442"/>
+          <w:sz w:val="27"/>
+          <w:szCs w:val="27"/>
+          <w:shd w:val="clear" w:color="auto" w:fill="FFFFFF"/>
+        </w:rPr>
+        <w:t>-2(3), +14(2), +26(2), -38(10), -50(5), +62(5), +74(3)</w:t>
+      </w:r>
+    </w:p>
+    <w:p>
+      <w:pPr>
+        <w:pStyle w:val="a3"/>
+        <w:numPr>
+          <w:ilvl w:val="1"/>
+          <w:numId w:val="1"/>
+        </w:numPr>
+        <w:rPr>
+          <w:rStyle w:val="a4"/>
+          <w:rFonts w:asciiTheme="majorHAnsi" w:hAnsiTheme="majorHAnsi"/>
+          <w:i w:val="0"/>
+          <w:iCs w:val="0"/>
+        </w:rPr>
+      </w:pPr>
+      <w:r>
+        <w:rPr>
+          <w:rStyle w:val="a4"/>
+          <w:rFonts w:asciiTheme="majorHAnsi" w:hAnsiTheme="majorHAnsi"/>
+          <w:color w:val="1A2442"/>
+          <w:sz w:val="27"/>
+          <w:szCs w:val="27"/>
+          <w:shd w:val="clear" w:color="auto" w:fill="FFFFFF"/>
+        </w:rPr>
+        <w:t>Загнанность в клетку»</w:t>
+      </w:r>
+    </w:p>
+    <w:p>
+      <w:pPr>
+        <w:pStyle w:val="a3"/>
+        <w:ind w:left="792"/>
+        <w:rPr>
+          <w:rStyle w:val="a4"/>
+          <w:rFonts w:asciiTheme="majorHAnsi" w:hAnsiTheme="majorHAnsi"/>
+          <w:i w:val="0"/>
+          <w:iCs w:val="0"/>
+        </w:rPr>
+      </w:pPr>
+      <w:r>
+        <w:rPr>
+          <w:rFonts w:ascii="Inter" w:hAnsi="Inter"/>
+          <w:color w:val="1A2442"/>
+          <w:sz w:val="27"/>
+          <w:szCs w:val="27"/>
+          <w:shd w:val="clear" w:color="auto" w:fill="FFFFFF"/>
+        </w:rPr>
+        <w:t>+3(10), +15(5), +27(2), +39(2), +51(5), +63(1), -75(5)</w:t>
+      </w:r>
+    </w:p>
+    <w:p>
+      <w:pPr>
+        <w:pStyle w:val="a3"/>
+        <w:numPr>
+          <w:ilvl w:val="1"/>
+          <w:numId w:val="1"/>
+        </w:numPr>
+        <w:rPr>
+          <w:rStyle w:val="a4"/>
+          <w:rFonts w:asciiTheme="majorHAnsi" w:hAnsiTheme="majorHAnsi"/>
+          <w:i w:val="0"/>
+          <w:iCs w:val="0"/>
+        </w:rPr>
+      </w:pPr>
+      <w:r>
+        <w:rPr>
+          <w:rStyle w:val="a4"/>
+          <w:rFonts w:asciiTheme="majorHAnsi" w:hAnsiTheme="majorHAnsi"/>
+          <w:color w:val="1A2442"/>
+          <w:sz w:val="27"/>
+          <w:szCs w:val="27"/>
+          <w:shd w:val="clear" w:color="auto" w:fill="FFFFFF"/>
+        </w:rPr>
+        <w:t>Тревога и депрессия</w:t>
+      </w:r>
+    </w:p>
+    <w:p>
+      <w:pPr>
+        <w:pStyle w:val="a3"/>
+        <w:ind w:left="792"/>
+        <w:rPr>
+          <w:rStyle w:val="a4"/>
+          <w:rFonts w:asciiTheme="majorHAnsi" w:hAnsiTheme="majorHAnsi"/>
+          <w:i w:val="0"/>
+          <w:iCs w:val="0"/>
+        </w:rPr>
+      </w:pPr>
+      <w:r>
+        <w:rPr>
+          <w:rFonts w:ascii="Inter" w:hAnsi="Inter"/>
+          <w:color w:val="1A2442"/>
+          <w:sz w:val="27"/>
+          <w:szCs w:val="27"/>
+          <w:shd w:val="clear" w:color="auto" w:fill="FFFFFF"/>
+        </w:rPr>
+        <w:t>+4(2), +16(3), +28(5), +40(5), +52(10), +64(2), +76(3)</w:t>
+      </w:r>
+    </w:p>
+    <w:p>
+      <w:pPr>
+        <w:pStyle w:val="a3"/>
+        <w:numPr>
+          <w:ilvl w:val="0"/>
+          <w:numId w:val="1"/>
+        </w:numPr>
+        <w:rPr>
+          <w:rFonts w:asciiTheme="majorHAnsi" w:hAnsiTheme="majorHAnsi"/>
+          <w:b/>
+          <w:bCs/>
+        </w:rPr>
+      </w:pPr>
+      <w:r>
+        <w:rPr>
+          <w:rFonts w:asciiTheme="majorHAnsi" w:hAnsiTheme="majorHAnsi"/>
+          <w:b/>
+          <w:bCs/>
+          <w:color w:val="1A2442"/>
+          <w:sz w:val="27"/>
+          <w:szCs w:val="27"/>
+          <w:shd w:val="clear" w:color="auto" w:fill="FFFFFF"/>
+        </w:rPr>
+        <w:t>РЕЗИСТЕНЦИЯ</w:t>
+      </w:r>
+    </w:p>
+    <w:p>
+      <w:pPr>
+        <w:pStyle w:val="a3"/>
+        <w:numPr>
+          <w:ilvl w:val="1"/>
+          <w:numId w:val="1"/>
+        </w:numPr>
+        <w:rPr>
+          <w:rStyle w:val="a4"/>
+          <w:rFonts w:asciiTheme="majorHAnsi" w:hAnsiTheme="majorHAnsi"/>
+          <w:i w:val="0"/>
+          <w:iCs w:val="0"/>
+        </w:rPr>
+      </w:pPr>
+      <w:r>
+        <w:rPr>
+          <w:rStyle w:val="a4"/>
+          <w:rFonts w:asciiTheme="majorHAnsi" w:hAnsiTheme="majorHAnsi"/>
+          <w:color w:val="1A2442"/>
+          <w:sz w:val="27"/>
+          <w:szCs w:val="27"/>
+          <w:shd w:val="clear" w:color="auto" w:fill="FFFFFF"/>
+        </w:rPr>
+        <w:t>Неадекватное избирательное эмоциональное реа</w:t>
+      </w:r>
+      <w:r>
+        <w:rPr>
+          <w:rStyle w:val="a4"/>
+          <w:rFonts w:asciiTheme="majorHAnsi" w:hAnsiTheme="majorHAnsi"/>
+          <w:color w:val="1A2442"/>
+          <w:sz w:val="27"/>
+          <w:szCs w:val="27"/>
+          <w:shd w:val="clear" w:color="auto" w:fill="FFFFFF"/>
+        </w:rPr>
+        <w:softHyphen/>
+        <w:t>гирование</w:t>
+      </w:r>
+    </w:p>
+    <w:p>
+      <w:pPr>
+        <w:pStyle w:val="a3"/>
+        <w:ind w:left="792"/>
+        <w:rPr>
+          <w:rStyle w:val="a4"/>
+          <w:rFonts w:asciiTheme="majorHAnsi" w:hAnsiTheme="majorHAnsi"/>
+          <w:i w:val="0"/>
+          <w:iCs w:val="0"/>
+        </w:rPr>
+      </w:pPr>
+      <w:r>
+        <w:rPr>
+          <w:rFonts w:ascii="Inter" w:hAnsi="Inter"/>
+          <w:color w:val="1A2442"/>
+          <w:sz w:val="27"/>
+          <w:szCs w:val="27"/>
+          <w:shd w:val="clear" w:color="auto" w:fill="FFFFFF"/>
+        </w:rPr>
+        <w:t>+5(5), -17(3), +29(10), +41(2), +53(2), +65(3), +77(5)</w:t>
+      </w:r>
+    </w:p>
+    <w:p>
+      <w:pPr>
+        <w:pStyle w:val="a3"/>
+        <w:numPr>
+          <w:ilvl w:val="1"/>
+          <w:numId w:val="1"/>
+        </w:numPr>
+        <w:rPr>
+          <w:rStyle w:val="a4"/>
+          <w:rFonts w:asciiTheme="majorHAnsi" w:hAnsiTheme="majorHAnsi"/>
+          <w:i w:val="0"/>
+          <w:iCs w:val="0"/>
+        </w:rPr>
+      </w:pPr>
+      <w:r>
+        <w:rPr>
+          <w:rStyle w:val="a4"/>
+          <w:rFonts w:asciiTheme="majorHAnsi" w:hAnsiTheme="majorHAnsi"/>
+          <w:color w:val="1A2442"/>
+          <w:sz w:val="27"/>
+          <w:szCs w:val="27"/>
+          <w:shd w:val="clear" w:color="auto" w:fill="FFFFFF"/>
+        </w:rPr>
+        <w:t>Эмоционально-нравственная дезориентация</w:t>
+      </w:r>
+    </w:p>
+    <w:p>
+      <w:pPr>
+        <w:pStyle w:val="a3"/>
+        <w:ind w:left="792"/>
+        <w:rPr>
+          <w:rStyle w:val="a4"/>
+          <w:rFonts w:asciiTheme="majorHAnsi" w:hAnsiTheme="majorHAnsi"/>
+          <w:i w:val="0"/>
+          <w:iCs w:val="0"/>
+        </w:rPr>
+      </w:pPr>
+      <w:r>
+        <w:rPr>
+          <w:rFonts w:ascii="Inter" w:hAnsi="Inter"/>
+          <w:color w:val="1A2442"/>
+          <w:sz w:val="27"/>
+          <w:szCs w:val="27"/>
+          <w:shd w:val="clear" w:color="auto" w:fill="FFFFFF"/>
+        </w:rPr>
+        <w:t>+6(10), -18(3), +30(3), +42(5), +54(2), +66(2), -78(5)</w:t>
+      </w:r>
+    </w:p>
+    <w:p>
+      <w:pPr>
+        <w:pStyle w:val="a3"/>
+        <w:numPr>
+          <w:ilvl w:val="1"/>
+          <w:numId w:val="1"/>
+        </w:numPr>
+        <w:rPr>
+          <w:rStyle w:val="a4"/>
+          <w:rFonts w:asciiTheme="majorHAnsi" w:hAnsiTheme="majorHAnsi"/>
+          <w:i w:val="0"/>
+          <w:iCs w:val="0"/>
+        </w:rPr>
+      </w:pPr>
+      <w:r>
+        <w:rPr>
+          <w:rStyle w:val="a4"/>
+          <w:rFonts w:asciiTheme="majorHAnsi" w:hAnsiTheme="majorHAnsi"/>
+          <w:color w:val="1A2442"/>
+          <w:sz w:val="27"/>
+          <w:szCs w:val="27"/>
+          <w:shd w:val="clear" w:color="auto" w:fill="FFFFFF"/>
+        </w:rPr>
+        <w:t>Расширение сферы экономии эмоций</w:t>
+      </w:r>
+    </w:p>
+    <w:p>
+      <w:pPr>
+        <w:pStyle w:val="a3"/>
+        <w:ind w:left="792"/>
+        <w:rPr>
+          <w:rStyle w:val="a4"/>
+          <w:rFonts w:asciiTheme="majorHAnsi" w:hAnsiTheme="majorHAnsi"/>
+          <w:i w:val="0"/>
+          <w:iCs w:val="0"/>
+        </w:rPr>
+      </w:pPr>
+      <w:r>
+        <w:rPr>
+          <w:rFonts w:ascii="Inter" w:hAnsi="Inter"/>
+          <w:color w:val="1A2442"/>
+          <w:sz w:val="27"/>
+          <w:szCs w:val="27"/>
+          <w:shd w:val="clear" w:color="auto" w:fill="FFFFFF"/>
+        </w:rPr>
+        <w:t>+7(2), +19(10), -31(2), +43(5), +55(3), +67(3), -79(5)</w:t>
+      </w:r>
+    </w:p>
+    <w:p>
+      <w:pPr>
+        <w:pStyle w:val="a3"/>
+        <w:numPr>
+          <w:ilvl w:val="1"/>
+          <w:numId w:val="1"/>
+        </w:numPr>
+        <w:rPr>
+          <w:rStyle w:val="a4"/>
+          <w:rFonts w:asciiTheme="majorHAnsi" w:hAnsiTheme="majorHAnsi"/>
+          <w:i w:val="0"/>
+          <w:iCs w:val="0"/>
+        </w:rPr>
+      </w:pPr>
+      <w:r>
+        <w:rPr>
+          <w:rStyle w:val="a4"/>
+          <w:rFonts w:asciiTheme="majorHAnsi" w:hAnsiTheme="majorHAnsi"/>
+          <w:color w:val="1A2442"/>
+          <w:sz w:val="27"/>
+          <w:szCs w:val="27"/>
+          <w:shd w:val="clear" w:color="auto" w:fill="FFFFFF"/>
+        </w:rPr>
+        <w:t>Редукция профессиональных обязанностей</w:t>
+      </w:r>
+    </w:p>
+    <w:p>
+      <w:pPr>
+        <w:pStyle w:val="a3"/>
+        <w:ind w:left="792"/>
+        <w:rPr>
+          <w:rStyle w:val="a4"/>
+          <w:rFonts w:asciiTheme="majorHAnsi" w:hAnsiTheme="majorHAnsi"/>
+          <w:i w:val="0"/>
+          <w:iCs w:val="0"/>
+        </w:rPr>
+      </w:pPr>
+      <w:r>
+        <w:rPr>
+          <w:rFonts w:ascii="Inter" w:hAnsi="Inter"/>
+          <w:color w:val="1A2442"/>
+          <w:sz w:val="27"/>
+          <w:szCs w:val="27"/>
+          <w:shd w:val="clear" w:color="auto" w:fill="FFFFFF"/>
+        </w:rPr>
+        <w:t>+8(5), +20(5), +32(2), -44(2), +56(3), +68(3), +80(10)</w:t>
+      </w:r>
+    </w:p>
+    <w:p>
+      <w:pPr>
+        <w:pStyle w:val="a3"/>
+        <w:numPr>
+          <w:ilvl w:val="0"/>
+          <w:numId w:val="1"/>
+        </w:numPr>
+        <w:rPr>
+          <w:rFonts w:asciiTheme="majorHAnsi" w:hAnsiTheme="majorHAnsi"/>
+          <w:b/>
+          <w:bCs/>
+        </w:rPr>
+      </w:pPr>
+      <w:r>
+        <w:rPr>
+          <w:rFonts w:asciiTheme="majorHAnsi" w:hAnsiTheme="majorHAnsi"/>
+          <w:b/>
+          <w:bCs/>
+          <w:color w:val="1A2442"/>
+          <w:sz w:val="27"/>
+          <w:szCs w:val="27"/>
+          <w:shd w:val="clear" w:color="auto" w:fill="FFFFFF"/>
+        </w:rPr>
+        <w:t>ИСТОЩЕНИЕ</w:t>
+      </w:r>
+    </w:p>
+    <w:p>
+      <w:pPr>
+        <w:pStyle w:val="a3"/>
+        <w:numPr>
+          <w:ilvl w:val="1"/>
+          <w:numId w:val="1"/>
+        </w:numPr>
+        <w:rPr>
+          <w:rStyle w:val="a4"/>
+          <w:rFonts w:asciiTheme="majorHAnsi" w:hAnsiTheme="majorHAnsi"/>
+          <w:i w:val="0"/>
+          <w:iCs w:val="0"/>
+        </w:rPr>
+      </w:pPr>
+      <w:r>
+        <w:rPr>
+          <w:rStyle w:val="a4"/>
+          <w:rFonts w:asciiTheme="majorHAnsi" w:hAnsiTheme="majorHAnsi"/>
+          <w:color w:val="1A2442"/>
+          <w:sz w:val="27"/>
+          <w:szCs w:val="27"/>
+          <w:shd w:val="clear" w:color="auto" w:fill="FFFFFF"/>
+        </w:rPr>
+        <w:t>Эмоциональный дефицит</w:t>
+      </w:r>
+    </w:p>
+    <w:p>
+      <w:pPr>
+        <w:pStyle w:val="a3"/>
+        <w:ind w:left="792"/>
+        <w:rPr>
+          <w:rStyle w:val="a4"/>
+          <w:rFonts w:asciiTheme="majorHAnsi" w:hAnsiTheme="majorHAnsi"/>
+          <w:i w:val="0"/>
+          <w:iCs w:val="0"/>
+        </w:rPr>
+      </w:pPr>
+      <w:r>
+        <w:rPr>
+          <w:rFonts w:ascii="Inter" w:hAnsi="Inter"/>
+          <w:color w:val="1A2442"/>
+          <w:sz w:val="27"/>
+          <w:szCs w:val="27"/>
+          <w:shd w:val="clear" w:color="auto" w:fill="FFFFFF"/>
+        </w:rPr>
+        <w:lastRenderedPageBreak/>
+        <w:t>+9(3), +21(2), +33(5), -45(5), +57(3), -69(10), +81(2)</w:t>
+      </w:r>
+    </w:p>
+    <w:p>
+      <w:pPr>
+        <w:pStyle w:val="a3"/>
+        <w:numPr>
+          <w:ilvl w:val="1"/>
+          <w:numId w:val="1"/>
+        </w:numPr>
+        <w:rPr>
+          <w:rStyle w:val="a4"/>
+          <w:rFonts w:asciiTheme="majorHAnsi" w:hAnsiTheme="majorHAnsi"/>
+          <w:i w:val="0"/>
+          <w:iCs w:val="0"/>
+        </w:rPr>
+      </w:pPr>
+      <w:r>
+        <w:rPr>
+          <w:rStyle w:val="a4"/>
+          <w:rFonts w:asciiTheme="majorHAnsi" w:hAnsiTheme="majorHAnsi"/>
+          <w:color w:val="1A2442"/>
+          <w:sz w:val="27"/>
+          <w:szCs w:val="27"/>
+          <w:shd w:val="clear" w:color="auto" w:fill="FFFFFF"/>
+        </w:rPr>
+        <w:t>Эмоциональная отстраненность</w:t>
+      </w:r>
+    </w:p>
+    <w:p>
+      <w:pPr>
+        <w:pStyle w:val="a3"/>
+        <w:ind w:left="792"/>
+        <w:rPr>
+          <w:rStyle w:val="a4"/>
+          <w:rFonts w:asciiTheme="majorHAnsi" w:hAnsiTheme="majorHAnsi"/>
+          <w:i w:val="0"/>
+          <w:iCs w:val="0"/>
+        </w:rPr>
+      </w:pPr>
+      <w:r>
+        <w:rPr>
+          <w:rFonts w:ascii="Inter" w:hAnsi="Inter"/>
+          <w:color w:val="1A2442"/>
+          <w:sz w:val="27"/>
+          <w:szCs w:val="27"/>
+          <w:shd w:val="clear" w:color="auto" w:fill="FFFFFF"/>
+        </w:rPr>
+        <w:t>+10(2), +22(3), -34(2), +46(3), +58(5), +70(5), +82(10)</w:t>
+      </w:r>
+    </w:p>
+    <w:p>
+      <w:pPr>
+        <w:pStyle w:val="a3"/>
+        <w:numPr>
+          <w:ilvl w:val="1"/>
+          <w:numId w:val="1"/>
+        </w:numPr>
+        <w:rPr>
+          <w:rStyle w:val="a4"/>
+          <w:rFonts w:asciiTheme="majorHAnsi" w:hAnsiTheme="majorHAnsi"/>
+          <w:i w:val="0"/>
+          <w:iCs w:val="0"/>
+        </w:rPr>
+      </w:pPr>
+      <w:r>
+        <w:rPr>
+          <w:rStyle w:val="a4"/>
+          <w:rFonts w:asciiTheme="majorHAnsi" w:hAnsiTheme="majorHAnsi"/>
+          <w:color w:val="1A2442"/>
+          <w:sz w:val="27"/>
+          <w:szCs w:val="27"/>
+          <w:shd w:val="clear" w:color="auto" w:fill="FFFFFF"/>
+        </w:rPr>
+        <w:t>Личностная отстраненность (деперсонализация)</w:t>
+      </w:r>
+    </w:p>
+    <w:p>
+      <w:pPr>
+        <w:pStyle w:val="a3"/>
+        <w:ind w:left="792"/>
+        <w:rPr>
+          <w:rStyle w:val="a4"/>
+          <w:rFonts w:asciiTheme="majorHAnsi" w:hAnsiTheme="majorHAnsi"/>
+          <w:i w:val="0"/>
+          <w:iCs w:val="0"/>
+        </w:rPr>
+      </w:pPr>
+      <w:r>
+        <w:rPr>
+          <w:rFonts w:ascii="Inter" w:hAnsi="Inter"/>
+          <w:color w:val="1A2442"/>
+          <w:sz w:val="27"/>
+          <w:szCs w:val="27"/>
+          <w:shd w:val="clear" w:color="auto" w:fill="FFFFFF"/>
+        </w:rPr>
+        <w:t>+11(5), +23(3), +35(3), +47(5), +59(5), +72(2), +83(10)</w:t>
+      </w:r>
+    </w:p>
+    <w:p>
+      <w:pPr>
+        <w:pStyle w:val="a3"/>
+        <w:numPr>
+          <w:ilvl w:val="1"/>
+          <w:numId w:val="1"/>
+        </w:numPr>
+        <w:rPr>
+          <w:rStyle w:val="a4"/>
+          <w:rFonts w:asciiTheme="majorHAnsi" w:hAnsiTheme="majorHAnsi"/>
+          <w:i w:val="0"/>
+          <w:iCs w:val="0"/>
+        </w:rPr>
+      </w:pPr>
+      <w:r>
+        <w:rPr>
+          <w:rStyle w:val="a4"/>
+          <w:rFonts w:asciiTheme="majorHAnsi" w:hAnsiTheme="majorHAnsi"/>
+          <w:color w:val="1A2442"/>
+          <w:sz w:val="27"/>
+          <w:szCs w:val="27"/>
+          <w:shd w:val="clear" w:color="auto" w:fill="FFFFFF"/>
+        </w:rPr>
+        <w:t>Психосоматические и психовегетативные нарушения</w:t>
+      </w:r>
+    </w:p>
+    <w:p>
+      <w:pPr>
+        <w:pStyle w:val="a3"/>
+        <w:ind w:left="792"/>
+        <w:rPr>
+          <w:rStyle w:val="a4"/>
+          <w:rFonts w:asciiTheme="majorHAnsi" w:hAnsiTheme="majorHAnsi"/>
+          <w:i w:val="0"/>
+          <w:iCs w:val="0"/>
+        </w:rPr>
+      </w:pPr>
+      <w:r>
+        <w:rPr>
+          <w:rFonts w:ascii="Inter" w:hAnsi="Inter"/>
+          <w:color w:val="1A2442"/>
+          <w:sz w:val="27"/>
+          <w:szCs w:val="27"/>
+          <w:shd w:val="clear" w:color="auto" w:fill="FFFFFF"/>
+        </w:rPr>
+        <w:t>+12(3), +24(2), +36(5), +48(3), +60(2), +72(10), +84(5)</w:t>
+      </w:r>
+    </w:p>
+    <w:p>
+      <w:pPr>
+        <w:spacing w:after="0"/>
+      </w:pPr>
+      <w:r>
+        <w:rPr>
+          <w:rFonts w:asciiTheme="majorHAnsi" w:hAnsiTheme="majorHAnsi"/>
+        </w:rPr>
+        <w:t>В подпунктах указаны симптомы.</w:t>
+      </w:r>
+      <w:r>
+        <w:rPr>
+          <w:b/>
+          <w:bCs/>
+        </w:rPr>
+        <w:br/>
+      </w:r>
+      <w:r>
+        <w:rPr>
+          <w:b/>
+          <w:bCs/>
+        </w:rPr>
+        <w:br/>
+      </w:r>
+      <w:r>
+        <w:t>Основная задача, чтобы в неделю задавалось 4 вопроса связанных с выгоранием. По одному вопросу из каждого симптома. В первую неделю задаются вопросы, связанные с одним признаком, во вторую неделю со вторым признаком, в третью неделю с третьим признаком. Таким образом за 3 недели будут заданы по одному вопросу из каждого признака.</w:t>
+      </w:r>
+    </w:p>
+    <w:p>
+      <w:r>
+        <w:t>Каждый вопрос оценивается и для каждого симптома есть свои вопросы. Сначала идет ответ «+» или «-», да или нет соответственно. Далее идет номер вопроса и в скобках указывается количество баллов, которое нужно прибавить к общему результату. Вначале пишется один знак «+» или «-», это значит, что если человек ответил положительно, то ему нужно добавить баллы, если ответил иначе, значит ничего не нужно прибавлять.</w:t>
+      </w:r>
+      <w:r>
+        <w:br/>
+      </w:r>
+      <w:r>
+        <w:br/>
+        <w:t>Из-за того, что система будет упрощена и задаваться будет не 84 вопроса, а 12 за три недели, то для расчетов необходимо использовать новую систему, а именно, за каждый ответ, за который нужно прибавлять баллы необходимо добавлять один балл, если ничего не надо добавлять – то ничего не добавлять. Если набралось 2 балла, то все хорошо. Если три балла, то нужно обратить внимание на этого сотрудника и выдать ему советы по уменьшению выгорания. Если количество баллов равняется 4, то сотруднику необходимо помощь специалиста.</w:t>
+      </w:r>
+      <w:r>
+        <w:br/>
       </w:r>
     </w:p>
     <w:sectPr>
@@ -672,6 +1391,100 @@
     </w:sectPr>
   </w:body>
 </w:document>
+</file>
+
+<file path=word/numbering.xml><?xml version="1.0" encoding="utf-8"?>
+<w:numbering xmlns:wpc="http://schemas.microsoft.com/office/word/2010/wordprocessingCanvas" xmlns:cx="http://schemas.microsoft.com/office/drawing/2014/chartex" xmlns:cx1="http://schemas.microsoft.com/office/drawing/2015/9/8/chartex" xmlns:cx2="http://schemas.microsoft.com/office/drawing/2015/10/21/chartex" xmlns:cx3="http://schemas.microsoft.com/office/drawing/2016/5/9/chartex" xmlns:cx4="http://schemas.microsoft.com/office/drawing/2016/5/10/chartex" xmlns:cx5="http://schemas.microsoft.com/office/drawing/2016/5/11/chartex" xmlns:cx6="http://schemas.microsoft.com/office/drawing/2016/5/12/chartex" xmlns:cx7="http://schemas.microsoft.com/office/drawing/2016/5/13/chartex" xmlns:cx8="http://schemas.microsoft.com/office/drawing/2016/5/14/chartex" xmlns:mc="http://schemas.openxmlformats.org/markup-compatibility/2006" xmlns:aink="http://schemas.microsoft.com/office/drawing/2016/ink" xmlns:am3d="http://schemas.microsoft.com/office/drawing/2017/model3d" xmlns:o="urn:schemas-microsoft-com:office:office" xmlns:r="http://schemas.openxmlformats.org/officeDocument/2006/relationships" xmlns:m="http://schemas.openxmlformats.org/officeDocument/2006/math" xmlns:v="urn:schemas-microsoft-com:vml" xmlns:wp14="http://schemas.microsoft.com/office/word/2010/wordprocessingDrawing" xmlns:wp="http://schemas.openxmlformats.org/drawingml/2006/wordprocessingDrawing" xmlns:w10="urn:schemas-microsoft-com:office:word" xmlns:w="http://schemas.openxmlformats.org/wordprocessingml/2006/main" xmlns:w14="http://schemas.microsoft.com/office/word/2010/wordml" xmlns:w15="http://schemas.microsoft.com/office/word/2012/wordml" xmlns:w16cex="http://schemas.microsoft.com/office/word/2018/wordml/cex" xmlns:w16cid="http://schemas.microsoft.com/office/word/2016/wordml/cid" xmlns:w16="http://schemas.microsoft.com/office/word/2018/wordml" xmlns:w16sdtdh="http://schemas.microsoft.com/office/word/2020/wordml/sdtdatahash" xmlns:w16se="http://schemas.microsoft.com/office/word/2015/wordml/symex" xmlns:wpg="http://schemas.microsoft.com/office/word/2010/wordprocessingGroup" xmlns:wpi="http://schemas.microsoft.com/office/word/2010/wordprocessingInk" xmlns:wne="http://schemas.microsoft.com/office/word/2006/wordml" xmlns:wps="http://schemas.microsoft.com/office/word/2010/wordprocessingShape" mc:Ignorable="w14 w15 w16se w16cid w16 w16cex w16sdtdh wp14">
+  <w:abstractNum w:abstractNumId="0" w15:restartNumberingAfterBreak="0">
+    <w:nsid w:val="6AED65F1"/>
+    <w:multiLevelType w:val="multilevel"/>
+    <w:tmpl w:val="0419001F"/>
+    <w:lvl w:ilvl="0">
+      <w:start w:val="1"/>
+      <w:numFmt w:val="decimal"/>
+      <w:lvlText w:val="%1."/>
+      <w:lvlJc w:val="left"/>
+      <w:pPr>
+        <w:ind w:left="360" w:hanging="360"/>
+      </w:pPr>
+    </w:lvl>
+    <w:lvl w:ilvl="1">
+      <w:start w:val="1"/>
+      <w:numFmt w:val="decimal"/>
+      <w:lvlText w:val="%1.%2."/>
+      <w:lvlJc w:val="left"/>
+      <w:pPr>
+        <w:ind w:left="792" w:hanging="432"/>
+      </w:pPr>
+    </w:lvl>
+    <w:lvl w:ilvl="2">
+      <w:start w:val="1"/>
+      <w:numFmt w:val="decimal"/>
+      <w:lvlText w:val="%1.%2.%3."/>
+      <w:lvlJc w:val="left"/>
+      <w:pPr>
+        <w:ind w:left="1224" w:hanging="504"/>
+      </w:pPr>
+    </w:lvl>
+    <w:lvl w:ilvl="3">
+      <w:start w:val="1"/>
+      <w:numFmt w:val="decimal"/>
+      <w:lvlText w:val="%1.%2.%3.%4."/>
+      <w:lvlJc w:val="left"/>
+      <w:pPr>
+        <w:ind w:left="1728" w:hanging="648"/>
+      </w:pPr>
+    </w:lvl>
+    <w:lvl w:ilvl="4">
+      <w:start w:val="1"/>
+      <w:numFmt w:val="decimal"/>
+      <w:lvlText w:val="%1.%2.%3.%4.%5."/>
+      <w:lvlJc w:val="left"/>
+      <w:pPr>
+        <w:ind w:left="2232" w:hanging="792"/>
+      </w:pPr>
+    </w:lvl>
+    <w:lvl w:ilvl="5">
+      <w:start w:val="1"/>
+      <w:numFmt w:val="decimal"/>
+      <w:lvlText w:val="%1.%2.%3.%4.%5.%6."/>
+      <w:lvlJc w:val="left"/>
+      <w:pPr>
+        <w:ind w:left="2736" w:hanging="936"/>
+      </w:pPr>
+    </w:lvl>
+    <w:lvl w:ilvl="6">
+      <w:start w:val="1"/>
+      <w:numFmt w:val="decimal"/>
+      <w:lvlText w:val="%1.%2.%3.%4.%5.%6.%7."/>
+      <w:lvlJc w:val="left"/>
+      <w:pPr>
+        <w:ind w:left="3240" w:hanging="1080"/>
+      </w:pPr>
+    </w:lvl>
+    <w:lvl w:ilvl="7">
+      <w:start w:val="1"/>
+      <w:numFmt w:val="decimal"/>
+      <w:lvlText w:val="%1.%2.%3.%4.%5.%6.%7.%8."/>
+      <w:lvlJc w:val="left"/>
+      <w:pPr>
+        <w:ind w:left="3744" w:hanging="1224"/>
+      </w:pPr>
+    </w:lvl>
+    <w:lvl w:ilvl="8">
+      <w:start w:val="1"/>
+      <w:numFmt w:val="decimal"/>
+      <w:lvlText w:val="%1.%2.%3.%4.%5.%6.%7.%8.%9."/>
+      <w:lvlJc w:val="left"/>
+      <w:pPr>
+        <w:ind w:left="4320" w:hanging="1440"/>
+      </w:pPr>
+    </w:lvl>
+  </w:abstractNum>
+  <w:num w:numId="1">
+    <w:abstractNumId w:val="0"/>
+  </w:num>
+</w:numbering>
 </file>
 
 <file path=word/styles.xml><?xml version="1.0" encoding="utf-8"?>
@@ -1101,6 +1914,28 @@
     <w:semiHidden/>
     <w:unhideWhenUsed/>
   </w:style>
+  <w:style w:type="paragraph" w:styleId="a3">
+    <w:name w:val="List Paragraph"/>
+    <w:basedOn w:val="a"/>
+    <w:uiPriority w:val="34"/>
+    <w:qFormat/>
+    <w:rsid w:val="00EB6F8A"/>
+    <w:pPr>
+      <w:ind w:left="720"/>
+      <w:contextualSpacing/>
+    </w:pPr>
+  </w:style>
+  <w:style w:type="character" w:styleId="a4">
+    <w:name w:val="Emphasis"/>
+    <w:basedOn w:val="a0"/>
+    <w:uiPriority w:val="20"/>
+    <w:qFormat/>
+    <w:rsid w:val="00EB6F8A"/>
+    <w:rPr>
+      <w:i/>
+      <w:iCs/>
+    </w:rPr>
+  </w:style>
 </w:styles>
 </file>
 

</xml_diff>

<commit_message>
added a method for evaluating on the scale of lies
</commit_message>
<xml_diff>
--- a/AnalyticalDataBurnoutTechnique.docx
+++ b/AnalyticalDataBurnoutTechnique.docx
@@ -323,15 +323,7 @@
     </w:p>
     <w:p>
       <w:r>
-        <w:t>41. Бывают дни, когда контакты с партнерами склады-</w:t>
-      </w:r>
-      <w:proofErr w:type="spellStart"/>
-      <w:r>
-        <w:t>ваются</w:t>
-      </w:r>
-      <w:proofErr w:type="spellEnd"/>
-      <w:r>
-        <w:t xml:space="preserve"> хуже, чем обычно.</w:t>
+        <w:t>41. Бывают дни, когда контакты с партнерами склады-ваются хуже, чем обычно.</w:t>
       </w:r>
     </w:p>
     <w:p>
@@ -412,15 +404,7 @@
     </w:p>
     <w:p>
       <w:r>
-        <w:t>53. На протяжении последнего года была жалоба (были жалобы) в мой адрес со стороны партнера(</w:t>
-      </w:r>
-      <w:proofErr w:type="spellStart"/>
-      <w:r>
-        <w:t>ов</w:t>
-      </w:r>
-      <w:proofErr w:type="spellEnd"/>
-      <w:r>
-        <w:t>).</w:t>
+        <w:t>53. На протяжении последнего года была жалоба (были жалобы) в мой адрес со стороны партнера(ов).</w:t>
       </w:r>
     </w:p>
     <w:p>
@@ -472,15 +456,7 @@
     </w:p>
     <w:p>
       <w:r>
-        <w:t xml:space="preserve">61. Контингент партнеров, с которым я </w:t>
-      </w:r>
-      <w:proofErr w:type="spellStart"/>
-      <w:r>
-        <w:t>работаю,.очень</w:t>
-      </w:r>
-      <w:proofErr w:type="spellEnd"/>
-      <w:r>
-        <w:t xml:space="preserve"> трудный.</w:t>
+        <w:t>61. Контингент партнеров, с которым я работаю,.очень трудный.</w:t>
       </w:r>
     </w:p>
     <w:p>
@@ -1656,27 +1632,7 @@
           <w:lang w:eastAsia="ru-RU"/>
         </w:rPr>
         <w:br/>
-        <w:t xml:space="preserve">Да-да, буквально Эмили и Амелия </w:t>
-      </w:r>
-      <w:proofErr w:type="spellStart"/>
-      <w:r>
-        <w:rPr>
-          <w:rFonts w:ascii="Times New Roman" w:eastAsia="Times New Roman" w:hAnsi="Times New Roman" w:cs="Times New Roman"/>
-          <w:sz w:val="24"/>
-          <w:szCs w:val="24"/>
-          <w:lang w:eastAsia="ru-RU"/>
-        </w:rPr>
-        <w:t>Нагоски</w:t>
-      </w:r>
-      <w:proofErr w:type="spellEnd"/>
-      <w:r>
-        <w:rPr>
-          <w:rFonts w:ascii="Times New Roman" w:eastAsia="Times New Roman" w:hAnsi="Times New Roman" w:cs="Times New Roman"/>
-          <w:sz w:val="24"/>
-          <w:szCs w:val="24"/>
-          <w:lang w:eastAsia="ru-RU"/>
-        </w:rPr>
-        <w:t xml:space="preserve"> в книге «Выгорание» предлагают физически встряхнуть тело, чтобы сбросить накопленный стресс.</w:t>
+        <w:t>Да-да, буквально Эмили и Амелия Нагоски в книге «Выгорание» предлагают физически встряхнуть тело, чтобы сбросить накопленный стресс.</w:t>
       </w:r>
       <w:r>
         <w:rPr>
@@ -1945,27 +1901,7 @@
           <w:lang w:eastAsia="ru-RU"/>
         </w:rPr>
         <w:br/>
-        <w:t xml:space="preserve">Маленький </w:t>
-      </w:r>
-      <w:proofErr w:type="spellStart"/>
-      <w:r>
-        <w:rPr>
-          <w:rFonts w:ascii="Times New Roman" w:eastAsia="Times New Roman" w:hAnsi="Times New Roman" w:cs="Times New Roman"/>
-          <w:sz w:val="24"/>
-          <w:szCs w:val="24"/>
-          <w:lang w:eastAsia="ru-RU"/>
-        </w:rPr>
-        <w:t>лайфхак</w:t>
-      </w:r>
-      <w:proofErr w:type="spellEnd"/>
-      <w:r>
-        <w:rPr>
-          <w:rFonts w:ascii="Times New Roman" w:eastAsia="Times New Roman" w:hAnsi="Times New Roman" w:cs="Times New Roman"/>
-          <w:sz w:val="24"/>
-          <w:szCs w:val="24"/>
-          <w:lang w:eastAsia="ru-RU"/>
-        </w:rPr>
-        <w:t xml:space="preserve"> от меня:</w:t>
+        <w:t>Маленький лайфхак от меня:</w:t>
       </w:r>
       <w:r>
         <w:rPr>
@@ -2455,6 +2391,14 @@
       </w:r>
     </w:p>
     <w:p>
+      <w:pPr>
+        <w:rPr>
+          <w:rFonts w:ascii="Times New Roman" w:eastAsia="Times New Roman" w:hAnsi="Times New Roman" w:cs="Times New Roman"/>
+          <w:sz w:val="24"/>
+          <w:szCs w:val="24"/>
+          <w:lang w:eastAsia="ru-RU"/>
+        </w:rPr>
+      </w:pPr>
       <w:r>
         <w:rPr>
           <w:rFonts w:ascii="Times New Roman" w:eastAsia="Times New Roman" w:hAnsi="Times New Roman" w:cs="Times New Roman"/>
@@ -2888,6 +2832,1048 @@
         <w:br/>
         <w:t>Обращать внимание на тех у кого чаще происходит выгорание, если выгорание часто происходит у молодых работников, которое недолго работают в компании, то необходимо помогать работникам адаптироваться к работе. Если среди выгорающих работников нет корреляции по возрасту и стажу, то необходимо менять условия труда.</w:t>
       </w:r>
+    </w:p>
+    <w:p>
+      <w:pPr>
+        <w:rPr>
+          <w:rFonts w:ascii="Times New Roman" w:eastAsia="Times New Roman" w:hAnsi="Times New Roman" w:cs="Times New Roman"/>
+          <w:sz w:val="24"/>
+          <w:szCs w:val="24"/>
+          <w:lang w:eastAsia="ru-RU"/>
+        </w:rPr>
+      </w:pPr>
+      <w:r>
+        <w:rPr>
+          <w:b/>
+          <w:bCs/>
+          <w:sz w:val="30"/>
+          <w:szCs w:val="30"/>
+        </w:rPr>
+        <w:t>Вопросы по проверке уровня достоверности</w:t>
+      </w:r>
+      <w:r>
+        <w:rPr>
+          <w:b/>
+          <w:bCs/>
+        </w:rPr>
+        <w:br/>
+      </w:r>
+      <w:r>
+        <w:rPr>
+          <w:b/>
+          <w:bCs/>
+        </w:rPr>
+        <w:br/>
+      </w:r>
+      <w:r>
+        <w:rPr>
+          <w:rStyle w:val="a4"/>
+          <w:rFonts w:ascii="Segoe UI" w:hAnsi="Segoe UI" w:cs="Segoe UI"/>
+          <w:color w:val="252525"/>
+        </w:rPr>
+        <w:t>Шкала «Лжи» вовсе не характеризует «правдивость» или «лживость» человека. Невозможно профессионально судить о природе повышения показателей по шкале L исключительно по отдельно взятым результатам тестирования.</w:t>
+      </w:r>
+    </w:p>
+    <w:p>
+      <w:pPr>
+        <w:pStyle w:val="a5"/>
+        <w:shd w:val="clear" w:color="auto" w:fill="FFFFFF"/>
+        <w:spacing w:before="0" w:beforeAutospacing="0"/>
+        <w:rPr>
+          <w:rFonts w:ascii="Segoe UI" w:hAnsi="Segoe UI" w:cs="Segoe UI"/>
+          <w:color w:val="252525"/>
+        </w:rPr>
+      </w:pPr>
+      <w:r>
+        <w:rPr>
+          <w:rFonts w:ascii="Segoe UI" w:hAnsi="Segoe UI" w:cs="Segoe UI"/>
+          <w:color w:val="252525"/>
+        </w:rPr>
+        <w:t>Шкала лжи была первоначально разработана как средство оценки общей откровенности в ответах на вопросы </w:t>
+      </w:r>
+      <w:hyperlink r:id="rId5" w:history="1">
+        <w:r>
+          <w:rPr>
+            <w:rStyle w:val="a7"/>
+            <w:rFonts w:ascii="Segoe UI" w:hAnsi="Segoe UI" w:cs="Segoe UI"/>
+            <w:color w:val="0345BF"/>
+          </w:rPr>
+          <w:t>теста MMPI</w:t>
+        </w:r>
+      </w:hyperlink>
+      <w:r>
+        <w:rPr>
+          <w:rFonts w:ascii="Segoe UI" w:hAnsi="Segoe UI" w:cs="Segoe UI"/>
+          <w:color w:val="252525"/>
+        </w:rPr>
+        <w:t>. Характеристики, связанные с повышением показателей по шкале L, включают оборонительную защитную реакцию, ригидность мышления, желание продемонстрировать “хороший фасад” (Butcher &amp; Perry, 2008, p. 31). Например, повышение по шкале может наблюдаться у людей, которые чувствуют себя несправедливо обвиненными или осужденными, могут проявлять понятную защитную реакцию и пытаться представить себя добродетельными носителями высоких моральных установок. Показатели по шкале L напрямую связаны с уровнем образования и родом занятий. Например, священники или глубоко религиозные люди, которые действительно имеют строгие моральные установки, могут демонстрировать высокие показатели по шкале L.</w:t>
+      </w:r>
+    </w:p>
+    <w:p>
+      <w:pPr>
+        <w:pStyle w:val="a5"/>
+        <w:shd w:val="clear" w:color="auto" w:fill="FFFFFF"/>
+        <w:spacing w:before="0" w:beforeAutospacing="0"/>
+        <w:rPr>
+          <w:rFonts w:ascii="Segoe UI" w:hAnsi="Segoe UI" w:cs="Segoe UI"/>
+          <w:color w:val="252525"/>
+        </w:rPr>
+      </w:pPr>
+      <w:r>
+        <w:rPr>
+          <w:rFonts w:ascii="Segoe UI" w:hAnsi="Segoe UI" w:cs="Segoe UI"/>
+          <w:color w:val="252525"/>
+        </w:rPr>
+        <w:t>Профили с повышенными значениями шкалы лжи следует интерпретировать с осторожностью, поскольку обобщенная реакция индивида с притязаниями на чрезмерную добродетель или отрицание социально нежелательных недостатков, скорее всего, могла исказить целостную картину личности, отраженную в профиле MMPI. Высокие баллы по шкале L, как правило, коррелируют с искажением ответов на вопросы по клиническим шкалам. Это приводит к формированию профиля, в котором недооценивается количество и степень проблем, которые могут возникнуть у клиента или пациента. В условиях оказания психологической помощи высокий балл L обычно считается отрицательным показателем, который указывает на нежелание человека или неспособность к самораскрытию.</w:t>
+      </w:r>
+    </w:p>
+    <w:p>
+      <w:pPr>
+        <w:pStyle w:val="a5"/>
+        <w:shd w:val="clear" w:color="auto" w:fill="FFFFFF"/>
+        <w:spacing w:before="0" w:beforeAutospacing="0"/>
+        <w:rPr>
+          <w:rFonts w:ascii="Segoe UI" w:hAnsi="Segoe UI" w:cs="Segoe UI"/>
+          <w:color w:val="252525"/>
+        </w:rPr>
+      </w:pPr>
+      <w:r>
+        <w:rPr>
+          <w:rFonts w:ascii="Segoe UI" w:hAnsi="Segoe UI" w:cs="Segoe UI"/>
+          <w:color w:val="252525"/>
+        </w:rPr>
+        <w:t>Шкала состоит из утверждений, содержание которых весьма очевидно. Это описание относительно незначительных недостатков, которые большинство людей готовы признать, например: </w:t>
+      </w:r>
+      <w:r>
+        <w:rPr>
+          <w:rStyle w:val="a4"/>
+          <w:rFonts w:ascii="Segoe UI" w:hAnsi="Segoe UI" w:cs="Segoe UI"/>
+          <w:color w:val="252525"/>
+        </w:rPr>
+        <w:t>“Я иногда злюсь”. </w:t>
+      </w:r>
+      <w:r>
+        <w:rPr>
+          <w:rFonts w:ascii="Segoe UI" w:hAnsi="Segoe UI" w:cs="Segoe UI"/>
+          <w:color w:val="252525"/>
+        </w:rPr>
+        <w:t>Однако, когда заведомо ложный ответ дается на большую часть подобных утверждений, становится очевидно, что обследуемый претендует на большее количество добродетели и представляет себя более благосклонно, чем большинство других людей.</w:t>
+      </w:r>
+    </w:p>
+    <w:p>
+      <w:pPr>
+        <w:pStyle w:val="a5"/>
+        <w:shd w:val="clear" w:color="auto" w:fill="FFFFFF"/>
+        <w:spacing w:before="0" w:beforeAutospacing="0"/>
+        <w:rPr>
+          <w:rFonts w:ascii="Segoe UI" w:hAnsi="Segoe UI" w:cs="Segoe UI"/>
+          <w:color w:val="252525"/>
+        </w:rPr>
+      </w:pPr>
+    </w:p>
+    <w:p>
+      <w:pPr>
+        <w:pStyle w:val="3"/>
+        <w:shd w:val="clear" w:color="auto" w:fill="FFFFFF"/>
+        <w:spacing w:before="0" w:beforeAutospacing="0"/>
+        <w:rPr>
+          <w:rFonts w:ascii="Segoe UI" w:hAnsi="Segoe UI" w:cs="Segoe UI"/>
+          <w:b w:val="0"/>
+          <w:bCs w:val="0"/>
+          <w:color w:val="252525"/>
+        </w:rPr>
+      </w:pPr>
+      <w:r>
+        <w:rPr>
+          <w:rFonts w:ascii="Segoe UI" w:hAnsi="Segoe UI" w:cs="Segoe UI"/>
+          <w:b w:val="0"/>
+          <w:bCs w:val="0"/>
+          <w:color w:val="252525"/>
+        </w:rPr>
+        <w:lastRenderedPageBreak/>
+        <w:t>Факторы, влияющие на показатели шкалы лжи L</w:t>
+      </w:r>
+    </w:p>
+    <w:p>
+      <w:pPr>
+        <w:shd w:val="clear" w:color="auto" w:fill="FFFFFF"/>
+        <w:spacing w:after="100" w:afterAutospacing="1" w:line="240" w:lineRule="auto"/>
+        <w:rPr>
+          <w:rFonts w:ascii="Segoe UI" w:eastAsia="Times New Roman" w:hAnsi="Segoe UI" w:cs="Segoe UI"/>
+          <w:color w:val="252525"/>
+          <w:sz w:val="24"/>
+          <w:szCs w:val="24"/>
+          <w:lang w:eastAsia="ru-RU"/>
+        </w:rPr>
+      </w:pPr>
+      <w:r>
+        <w:rPr>
+          <w:rFonts w:ascii="Segoe UI" w:eastAsia="Times New Roman" w:hAnsi="Segoe UI" w:cs="Segoe UI"/>
+          <w:color w:val="252525"/>
+          <w:sz w:val="24"/>
+          <w:szCs w:val="24"/>
+          <w:lang w:eastAsia="ru-RU"/>
+        </w:rPr>
+        <w:t>Повышение баллов по шкале L может быть связано с рядом причин.</w:t>
+      </w:r>
+    </w:p>
+    <w:p>
+      <w:pPr>
+        <w:numPr>
+          <w:ilvl w:val="0"/>
+          <w:numId w:val="2"/>
+        </w:numPr>
+        <w:shd w:val="clear" w:color="auto" w:fill="FFFFFF"/>
+        <w:spacing w:before="100" w:beforeAutospacing="1" w:after="100" w:afterAutospacing="1" w:line="240" w:lineRule="auto"/>
+        <w:rPr>
+          <w:rFonts w:ascii="Segoe UI" w:eastAsia="Times New Roman" w:hAnsi="Segoe UI" w:cs="Segoe UI"/>
+          <w:color w:val="252525"/>
+          <w:sz w:val="24"/>
+          <w:szCs w:val="24"/>
+          <w:lang w:eastAsia="ru-RU"/>
+        </w:rPr>
+      </w:pPr>
+      <w:r>
+        <w:rPr>
+          <w:rFonts w:ascii="Segoe UI" w:eastAsia="Times New Roman" w:hAnsi="Segoe UI" w:cs="Segoe UI"/>
+          <w:color w:val="252525"/>
+          <w:sz w:val="24"/>
+          <w:szCs w:val="24"/>
+          <w:lang w:eastAsia="ru-RU"/>
+        </w:rPr>
+        <w:t>Люди из более низких социально-экономических слоев, с недостатком образования, скорее всего, наберут несколько более низкие баллы по шкале L, чем обследуемые с высшим образованием, занимающие более высокое социально-экономическое положение.</w:t>
+      </w:r>
+    </w:p>
+    <w:p>
+      <w:pPr>
+        <w:numPr>
+          <w:ilvl w:val="0"/>
+          <w:numId w:val="2"/>
+        </w:numPr>
+        <w:shd w:val="clear" w:color="auto" w:fill="FFFFFF"/>
+        <w:spacing w:before="100" w:beforeAutospacing="1" w:after="100" w:afterAutospacing="1" w:line="240" w:lineRule="auto"/>
+        <w:rPr>
+          <w:rFonts w:ascii="Segoe UI" w:eastAsia="Times New Roman" w:hAnsi="Segoe UI" w:cs="Segoe UI"/>
+          <w:color w:val="252525"/>
+          <w:sz w:val="24"/>
+          <w:szCs w:val="24"/>
+          <w:lang w:eastAsia="ru-RU"/>
+        </w:rPr>
+      </w:pPr>
+      <w:r>
+        <w:rPr>
+          <w:rFonts w:ascii="Segoe UI" w:eastAsia="Times New Roman" w:hAnsi="Segoe UI" w:cs="Segoe UI"/>
+          <w:color w:val="252525"/>
+          <w:sz w:val="24"/>
+          <w:szCs w:val="24"/>
+          <w:lang w:eastAsia="ru-RU"/>
+        </w:rPr>
+        <w:t>Люди с ограниченным интеллектом или с недостаточной психологической изощренностью могут также получать высокие оценки L в своих попытках выглядеть хорошо.</w:t>
+      </w:r>
+    </w:p>
+    <w:p>
+      <w:pPr>
+        <w:numPr>
+          <w:ilvl w:val="0"/>
+          <w:numId w:val="2"/>
+        </w:numPr>
+        <w:shd w:val="clear" w:color="auto" w:fill="FFFFFF"/>
+        <w:spacing w:before="100" w:beforeAutospacing="1" w:after="100" w:afterAutospacing="1" w:line="240" w:lineRule="auto"/>
+        <w:rPr>
+          <w:rFonts w:ascii="Segoe UI" w:eastAsia="Times New Roman" w:hAnsi="Segoe UI" w:cs="Segoe UI"/>
+          <w:color w:val="252525"/>
+          <w:sz w:val="24"/>
+          <w:szCs w:val="24"/>
+          <w:lang w:eastAsia="ru-RU"/>
+        </w:rPr>
+      </w:pPr>
+      <w:r>
+        <w:rPr>
+          <w:rFonts w:ascii="Segoe UI" w:eastAsia="Times New Roman" w:hAnsi="Segoe UI" w:cs="Segoe UI"/>
+          <w:color w:val="252525"/>
+          <w:sz w:val="24"/>
+          <w:szCs w:val="24"/>
+          <w:lang w:eastAsia="ru-RU"/>
+        </w:rPr>
+        <w:t>Человек может пытаться произвести благоприятное впечатление в ситуации тестирования при подборе персонала или при прохождении психологической экспертизы, чтобы произвести положительное впечатление на эксперта.</w:t>
+      </w:r>
+    </w:p>
+    <w:p>
+      <w:pPr>
+        <w:numPr>
+          <w:ilvl w:val="0"/>
+          <w:numId w:val="2"/>
+        </w:numPr>
+        <w:shd w:val="clear" w:color="auto" w:fill="FFFFFF"/>
+        <w:spacing w:before="100" w:beforeAutospacing="1" w:after="100" w:afterAutospacing="1" w:line="240" w:lineRule="auto"/>
+        <w:rPr>
+          <w:rFonts w:ascii="Segoe UI" w:eastAsia="Times New Roman" w:hAnsi="Segoe UI" w:cs="Segoe UI"/>
+          <w:color w:val="252525"/>
+          <w:sz w:val="24"/>
+          <w:szCs w:val="24"/>
+          <w:lang w:eastAsia="ru-RU"/>
+        </w:rPr>
+      </w:pPr>
+      <w:r>
+        <w:rPr>
+          <w:rFonts w:ascii="Segoe UI" w:eastAsia="Times New Roman" w:hAnsi="Segoe UI" w:cs="Segoe UI"/>
+          <w:color w:val="252525"/>
+          <w:sz w:val="24"/>
+          <w:szCs w:val="24"/>
+          <w:lang w:eastAsia="ru-RU"/>
+        </w:rPr>
+        <w:t>Некоторые субкультурные группы (например, священники, монахи, религиозные люди), а также некоторые этнические меньшинства, такие как латиноамериканцы (см.Butcher, Cabiya, Lucio, and Garrido, 2007), могут стремиться демонстрировать более благоприятный образ при психологическом тестировании.</w:t>
+      </w:r>
+    </w:p>
+    <w:p>
+      <w:pPr>
+        <w:numPr>
+          <w:ilvl w:val="0"/>
+          <w:numId w:val="2"/>
+        </w:numPr>
+        <w:shd w:val="clear" w:color="auto" w:fill="FFFFFF"/>
+        <w:spacing w:before="100" w:beforeAutospacing="1" w:after="100" w:afterAutospacing="1" w:line="240" w:lineRule="auto"/>
+        <w:rPr>
+          <w:rFonts w:ascii="Segoe UI" w:eastAsia="Times New Roman" w:hAnsi="Segoe UI" w:cs="Segoe UI"/>
+          <w:color w:val="252525"/>
+          <w:sz w:val="24"/>
+          <w:szCs w:val="24"/>
+          <w:lang w:eastAsia="ru-RU"/>
+        </w:rPr>
+      </w:pPr>
+      <w:r>
+        <w:rPr>
+          <w:rFonts w:ascii="Segoe UI" w:eastAsia="Times New Roman" w:hAnsi="Segoe UI" w:cs="Segoe UI"/>
+          <w:color w:val="252525"/>
+          <w:sz w:val="24"/>
+          <w:szCs w:val="24"/>
+          <w:lang w:eastAsia="ru-RU"/>
+        </w:rPr>
+        <w:t>Некоторые пациенты с невротическими и психосоматическими расстройствами, склонны к общей оборонительной реакции, которая отражается в повышении показателей шкалы L.</w:t>
+      </w:r>
+    </w:p>
+    <w:p>
+      <w:pPr>
+        <w:numPr>
+          <w:ilvl w:val="0"/>
+          <w:numId w:val="2"/>
+        </w:numPr>
+        <w:shd w:val="clear" w:color="auto" w:fill="FFFFFF"/>
+        <w:spacing w:before="100" w:beforeAutospacing="1" w:after="100" w:afterAutospacing="1" w:line="240" w:lineRule="auto"/>
+        <w:rPr>
+          <w:rFonts w:ascii="Segoe UI" w:eastAsia="Times New Roman" w:hAnsi="Segoe UI" w:cs="Segoe UI"/>
+          <w:color w:val="252525"/>
+          <w:sz w:val="24"/>
+          <w:szCs w:val="24"/>
+          <w:lang w:eastAsia="ru-RU"/>
+        </w:rPr>
+      </w:pPr>
+      <w:r>
+        <w:rPr>
+          <w:rFonts w:ascii="Segoe UI" w:eastAsia="Times New Roman" w:hAnsi="Segoe UI" w:cs="Segoe UI"/>
+          <w:color w:val="252525"/>
+          <w:sz w:val="24"/>
+          <w:szCs w:val="24"/>
+          <w:lang w:eastAsia="ru-RU"/>
+        </w:rPr>
+        <w:t>Личностные особенности: наивность, слабый эмоциональный интеллект, склонность к оборонительным реакциям, психологической защите в виде отрицания, “истероидное” мышление. Они часто имеют ригидное мышлении и низкий адаптационный потенциал при сильной потребности “выстаивать хороший фасад” свой личности.</w:t>
+      </w:r>
+    </w:p>
+    <w:p>
+      <w:pPr>
+        <w:numPr>
+          <w:ilvl w:val="0"/>
+          <w:numId w:val="2"/>
+        </w:numPr>
+        <w:shd w:val="clear" w:color="auto" w:fill="FFFFFF"/>
+        <w:spacing w:before="100" w:beforeAutospacing="1" w:after="100" w:afterAutospacing="1" w:line="240" w:lineRule="auto"/>
+        <w:rPr>
+          <w:rFonts w:ascii="Segoe UI" w:eastAsia="Times New Roman" w:hAnsi="Segoe UI" w:cs="Segoe UI"/>
+          <w:color w:val="252525"/>
+          <w:sz w:val="24"/>
+          <w:szCs w:val="24"/>
+          <w:lang w:eastAsia="ru-RU"/>
+        </w:rPr>
+      </w:pPr>
+      <w:r>
+        <w:rPr>
+          <w:rFonts w:ascii="Segoe UI" w:eastAsia="Times New Roman" w:hAnsi="Segoe UI" w:cs="Segoe UI"/>
+          <w:color w:val="252525"/>
+          <w:sz w:val="24"/>
+          <w:szCs w:val="24"/>
+          <w:lang w:eastAsia="ru-RU"/>
+        </w:rPr>
+        <w:t>Показатели шкалы L могут быть повышены в результате психологического воздействия,</w:t>
+      </w:r>
+      <w:r>
+        <w:rPr>
+          <w:rFonts w:ascii="Segoe UI" w:eastAsia="Times New Roman" w:hAnsi="Segoe UI" w:cs="Segoe UI"/>
+          <w:color w:val="252525"/>
+          <w:sz w:val="24"/>
+          <w:szCs w:val="24"/>
+          <w:lang w:eastAsia="ru-RU"/>
+        </w:rPr>
+        <w:br/>
+        <w:t>вследствие психотического расстройства с выраженными параноидальными чертами</w:t>
+      </w:r>
+      <w:r>
+        <w:rPr>
+          <w:rFonts w:ascii="Segoe UI" w:eastAsia="Times New Roman" w:hAnsi="Segoe UI" w:cs="Segoe UI"/>
+          <w:color w:val="252525"/>
+          <w:sz w:val="24"/>
+          <w:szCs w:val="24"/>
+          <w:lang w:eastAsia="ru-RU"/>
+        </w:rPr>
+        <w:br/>
+        <w:t>(Coyle &amp; Heap, 1965; Fjordbak, 1985).</w:t>
+      </w:r>
+    </w:p>
+    <w:p>
+      <w:pPr>
+        <w:pStyle w:val="3"/>
+        <w:shd w:val="clear" w:color="auto" w:fill="FFFFFF"/>
+        <w:spacing w:before="0" w:beforeAutospacing="0"/>
+        <w:rPr>
+          <w:rFonts w:ascii="Segoe UI" w:hAnsi="Segoe UI" w:cs="Segoe UI"/>
+          <w:b w:val="0"/>
+          <w:bCs w:val="0"/>
+          <w:color w:val="252525"/>
+        </w:rPr>
+      </w:pPr>
+      <w:r>
+        <w:rPr>
+          <w:rFonts w:ascii="Segoe UI" w:hAnsi="Segoe UI" w:cs="Segoe UI"/>
+          <w:color w:val="252525"/>
+          <w:sz w:val="24"/>
+          <w:szCs w:val="24"/>
+        </w:rPr>
+        <w:t>Шкала L также может быть повышена у людей, которые не тщательно вникали в содержание утверждений, но пытались “пройти” тест.</w:t>
+      </w:r>
+      <w:r>
+        <w:rPr>
+          <w:rFonts w:ascii="Segoe UI" w:hAnsi="Segoe UI" w:cs="Segoe UI"/>
+          <w:color w:val="252525"/>
+          <w:sz w:val="24"/>
+          <w:szCs w:val="24"/>
+        </w:rPr>
+        <w:br/>
+      </w:r>
+      <w:r>
+        <w:rPr>
+          <w:rFonts w:ascii="Segoe UI" w:hAnsi="Segoe UI" w:cs="Segoe UI"/>
+          <w:color w:val="252525"/>
+          <w:sz w:val="24"/>
+          <w:szCs w:val="24"/>
+        </w:rPr>
+        <w:br/>
+      </w:r>
+      <w:r>
+        <w:rPr>
+          <w:rFonts w:ascii="Segoe UI" w:hAnsi="Segoe UI" w:cs="Segoe UI"/>
+          <w:b w:val="0"/>
+          <w:bCs w:val="0"/>
+          <w:color w:val="252525"/>
+        </w:rPr>
+        <w:t>Образ жизни и детско-родительские отношения</w:t>
+      </w:r>
+    </w:p>
+    <w:p>
+      <w:pPr>
+        <w:pStyle w:val="a5"/>
+        <w:shd w:val="clear" w:color="auto" w:fill="FFFFFF"/>
+        <w:spacing w:before="0" w:beforeAutospacing="0"/>
+        <w:rPr>
+          <w:rFonts w:ascii="Segoe UI" w:hAnsi="Segoe UI" w:cs="Segoe UI"/>
+          <w:color w:val="252525"/>
+        </w:rPr>
+      </w:pPr>
+      <w:r>
+        <w:rPr>
+          <w:rFonts w:ascii="Segoe UI" w:hAnsi="Segoe UI" w:cs="Segoe UI"/>
+          <w:color w:val="252525"/>
+        </w:rPr>
+        <w:t xml:space="preserve">Без дополнительного собеседования исследователю трудно понять, является ли высокий балл по шкале L результатом сознательной оборонительной позиции или бессознательной ригидности моральных ценностей и отсутствия психологической изощренности. Высокие оценки L могут быть получены от умных и образованных людей, которые имеют строгие моральные ценности. При выявлении жестких и осуждающих установок следует оценить стиль родительского воспитания на </w:t>
+      </w:r>
+      <w:r>
+        <w:rPr>
+          <w:rFonts w:ascii="Segoe UI" w:hAnsi="Segoe UI" w:cs="Segoe UI"/>
+          <w:color w:val="252525"/>
+        </w:rPr>
+        <w:lastRenderedPageBreak/>
+        <w:t>предмет истории строгих и бескомпромиссных родительских требований к морали. Если высокие показатели L обусловлены страхом быть неправильно оцененным, и отражает сознательную</w:t>
+      </w:r>
+      <w:r>
+        <w:rPr>
+          <w:rFonts w:ascii="Segoe UI" w:hAnsi="Segoe UI" w:cs="Segoe UI"/>
+          <w:color w:val="252525"/>
+        </w:rPr>
+        <w:br/>
+        <w:t>попытку “пройти” тест, рекомендуется исследовать страхи по поводу того, как результаты теста будут использоваться.</w:t>
+      </w:r>
+    </w:p>
+    <w:p>
+      <w:pPr>
+        <w:pStyle w:val="3"/>
+        <w:shd w:val="clear" w:color="auto" w:fill="FFFFFF"/>
+        <w:spacing w:before="0" w:beforeAutospacing="0"/>
+        <w:rPr>
+          <w:rFonts w:ascii="Segoe UI" w:hAnsi="Segoe UI" w:cs="Segoe UI"/>
+          <w:b w:val="0"/>
+          <w:bCs w:val="0"/>
+          <w:color w:val="252525"/>
+        </w:rPr>
+      </w:pPr>
+      <w:r>
+        <w:rPr>
+          <w:rFonts w:ascii="Segoe UI" w:hAnsi="Segoe UI" w:cs="Segoe UI"/>
+          <w:b w:val="0"/>
+          <w:bCs w:val="0"/>
+          <w:color w:val="252525"/>
+        </w:rPr>
+        <w:t>Модифицирующие шкалы</w:t>
+      </w:r>
+    </w:p>
+    <w:p>
+      <w:pPr>
+        <w:numPr>
+          <w:ilvl w:val="0"/>
+          <w:numId w:val="3"/>
+        </w:numPr>
+        <w:shd w:val="clear" w:color="auto" w:fill="FFFFFF"/>
+        <w:spacing w:before="100" w:beforeAutospacing="1" w:after="100" w:afterAutospacing="1" w:line="240" w:lineRule="auto"/>
+        <w:rPr>
+          <w:rFonts w:ascii="Segoe UI" w:hAnsi="Segoe UI" w:cs="Segoe UI"/>
+          <w:color w:val="252525"/>
+        </w:rPr>
+      </w:pPr>
+      <w:r>
+        <w:rPr>
+          <w:rFonts w:ascii="Segoe UI" w:hAnsi="Segoe UI" w:cs="Segoe UI"/>
+          <w:color w:val="252525"/>
+        </w:rPr>
+        <w:t>Когда </w:t>
+      </w:r>
+      <w:hyperlink r:id="rId6" w:history="1">
+        <w:r>
+          <w:rPr>
+            <w:rStyle w:val="a7"/>
+            <w:rFonts w:ascii="Segoe UI" w:hAnsi="Segoe UI" w:cs="Segoe UI"/>
+            <w:color w:val="0345BF"/>
+          </w:rPr>
+          <w:t>шкала коррекции К</w:t>
+        </w:r>
+      </w:hyperlink>
+      <w:r>
+        <w:rPr>
+          <w:rFonts w:ascii="Segoe UI" w:hAnsi="Segoe UI" w:cs="Segoe UI"/>
+          <w:color w:val="252525"/>
+        </w:rPr>
+        <w:t> также повышена, высокий L, вероятно, связан с сознательным</w:t>
+      </w:r>
+      <w:r>
+        <w:rPr>
+          <w:rFonts w:ascii="Segoe UI" w:hAnsi="Segoe UI" w:cs="Segoe UI"/>
+          <w:color w:val="252525"/>
+        </w:rPr>
+        <w:br/>
+        <w:t>управлением своим представляемым позитивным образом. Если другие шкалы находятся в пределах нормы, то повышение L может отражать ригидный стиль мышления в черно-белых категориях, отражающий жесткий и субъективный стиль личности с ценностями, которые не допускают оттенков серого.</w:t>
+      </w:r>
+    </w:p>
+    <w:p>
+      <w:pPr>
+        <w:numPr>
+          <w:ilvl w:val="0"/>
+          <w:numId w:val="3"/>
+        </w:numPr>
+        <w:shd w:val="clear" w:color="auto" w:fill="FFFFFF"/>
+        <w:spacing w:before="100" w:beforeAutospacing="1" w:after="100" w:afterAutospacing="1" w:line="240" w:lineRule="auto"/>
+        <w:rPr>
+          <w:rFonts w:ascii="Segoe UI" w:hAnsi="Segoe UI" w:cs="Segoe UI"/>
+          <w:color w:val="252525"/>
+        </w:rPr>
+      </w:pPr>
+      <w:r>
+        <w:rPr>
+          <w:rFonts w:ascii="Segoe UI" w:hAnsi="Segoe UI" w:cs="Segoe UI"/>
+          <w:color w:val="252525"/>
+        </w:rPr>
+        <w:t>Когда также повышена </w:t>
+      </w:r>
+      <w:hyperlink r:id="rId7" w:history="1">
+        <w:r>
+          <w:rPr>
+            <w:rStyle w:val="a7"/>
+            <w:rFonts w:ascii="Segoe UI" w:hAnsi="Segoe UI" w:cs="Segoe UI"/>
+            <w:color w:val="0345BF"/>
+          </w:rPr>
+          <w:t>шкала 6</w:t>
+        </w:r>
+      </w:hyperlink>
+      <w:r>
+        <w:rPr>
+          <w:rFonts w:ascii="Segoe UI" w:hAnsi="Segoe UI" w:cs="Segoe UI"/>
+          <w:color w:val="252525"/>
+        </w:rPr>
+        <w:t>, оценка по L может указывать на страх быть осужденным</w:t>
+      </w:r>
+      <w:r>
+        <w:rPr>
+          <w:rFonts w:ascii="Segoe UI" w:hAnsi="Segoe UI" w:cs="Segoe UI"/>
+          <w:color w:val="252525"/>
+        </w:rPr>
+        <w:br/>
+        <w:t>и подвергнутым критике. Такое сочетание нередко встречается в судебных аспектах психологической экспертизы и/или при параноидальном расстройстве.</w:t>
+      </w:r>
+    </w:p>
+    <w:p>
+      <w:pPr>
+        <w:pStyle w:val="3"/>
+        <w:shd w:val="clear" w:color="auto" w:fill="FFFFFF"/>
+        <w:spacing w:before="0" w:beforeAutospacing="0"/>
+        <w:rPr>
+          <w:rFonts w:ascii="Segoe UI" w:hAnsi="Segoe UI" w:cs="Segoe UI"/>
+          <w:b w:val="0"/>
+          <w:bCs w:val="0"/>
+          <w:color w:val="252525"/>
+        </w:rPr>
+      </w:pPr>
+      <w:r>
+        <w:rPr>
+          <w:rFonts w:ascii="Segoe UI" w:hAnsi="Segoe UI" w:cs="Segoe UI"/>
+          <w:b w:val="0"/>
+          <w:bCs w:val="0"/>
+          <w:color w:val="252525"/>
+        </w:rPr>
+        <w:t>Высокие баллы по шкале L</w:t>
+      </w:r>
+    </w:p>
+    <w:p>
+      <w:pPr>
+        <w:pStyle w:val="a5"/>
+        <w:shd w:val="clear" w:color="auto" w:fill="FFFFFF"/>
+        <w:spacing w:before="0" w:beforeAutospacing="0"/>
+        <w:rPr>
+          <w:rFonts w:ascii="Segoe UI" w:hAnsi="Segoe UI" w:cs="Segoe UI"/>
+          <w:color w:val="252525"/>
+        </w:rPr>
+      </w:pPr>
+      <w:r>
+        <w:rPr>
+          <w:rFonts w:ascii="Segoe UI" w:hAnsi="Segoe UI" w:cs="Segoe UI"/>
+          <w:color w:val="252525"/>
+        </w:rPr>
+        <w:t>Грамотная оценка причин повышения показателей шкалы L, требует, чтобы в первую очередь учитывались демографические характеристики человека. Так, более высокие показатели у лиц с высшим образованием не являются нормой, но могут быть нормальными для людей из низшего класса или людей из среднего класса без высшего образования или людей рабочих профессий,. которые являются рабочими. Напротив, если человек с высшим образованием показывает высокие баллы по шкале L, необходимо выяснить, не может ли это быть объяснено его родом занятий (например, духовенство или монашество).</w:t>
+      </w:r>
+      <w:r>
+        <w:rPr>
+          <w:rFonts w:ascii="Segoe UI" w:hAnsi="Segoe UI" w:cs="Segoe UI"/>
+          <w:color w:val="252525"/>
+        </w:rPr>
+        <w:br/>
+        <w:t>Если оценка по шкале лжи является высокой, это может указывать на то, что человек описывает себя в слишком благоприятном свете. Это может быть результатом не только сознательного обмана, но и нереалистичного взгляда на самого себя. Такие обследуемые могут быть негибкими, неоригинальными и не осознавать впечатления, которые они производят на других, воспринимая свой мир в жесткой, эгоцентрической манере. В результате их ригидности, они могут иметь низкую толерантность к стрессу. Они будут упорно отрицать любые свои недостатки, их понимание себя будет весьма затрудненным. Такие люди являются плохими кандидатами для психотерапии. Чрезвычайно высокие баллы свидетельствуют о том, что обследуемые крайне ригидны и будут испытывать трудности в отношениях. Это может иметь место при параноидальных расстройствах, при которых больные придают большое значение отрицанию своих личных недостатков и вместо этого проецируют их на других. Чрезвычайно высокие оценки также могут быть результатом сознательного обмана со стороны явно антисоциальных личностей.</w:t>
+      </w:r>
+    </w:p>
+    <w:p>
+      <w:pPr>
+        <w:pStyle w:val="3"/>
+        <w:shd w:val="clear" w:color="auto" w:fill="FFFFFF"/>
+        <w:spacing w:before="0" w:beforeAutospacing="0"/>
+        <w:rPr>
+          <w:rFonts w:ascii="Segoe UI" w:hAnsi="Segoe UI" w:cs="Segoe UI"/>
+          <w:b w:val="0"/>
+          <w:bCs w:val="0"/>
+          <w:color w:val="252525"/>
+        </w:rPr>
+      </w:pPr>
+      <w:r>
+        <w:rPr>
+          <w:rFonts w:ascii="Segoe UI" w:hAnsi="Segoe UI" w:cs="Segoe UI"/>
+          <w:b w:val="0"/>
+          <w:bCs w:val="0"/>
+          <w:color w:val="252525"/>
+        </w:rPr>
+        <w:t>Низкие баллы по L</w:t>
+      </w:r>
+    </w:p>
+    <w:p>
+      <w:pPr>
+        <w:pStyle w:val="a5"/>
+        <w:shd w:val="clear" w:color="auto" w:fill="FFFFFF"/>
+        <w:spacing w:before="0" w:beforeAutospacing="0"/>
+        <w:rPr>
+          <w:rFonts w:ascii="Segoe UI" w:hAnsi="Segoe UI" w:cs="Segoe UI"/>
+          <w:color w:val="252525"/>
+        </w:rPr>
+      </w:pPr>
+      <w:r>
+        <w:rPr>
+          <w:rFonts w:ascii="Segoe UI" w:hAnsi="Segoe UI" w:cs="Segoe UI"/>
+          <w:color w:val="252525"/>
+        </w:rPr>
+        <w:lastRenderedPageBreak/>
+        <w:t>Низкие баллы свидетельствуют о том, что обследуемые были откровенны и открыты в отношении своих ответов. Они способны признавать незначительные недостатки в себе, а также могут быть красноречивыми, расслабленными, общительными, открытыми и уверенными в себе. Низкие оценки могут также указывать на клиентов, которые несколько саркастичны и циничны.</w:t>
+      </w:r>
+    </w:p>
+    <w:p>
+      <w:pPr>
+        <w:pStyle w:val="3"/>
+        <w:shd w:val="clear" w:color="auto" w:fill="FFFFFF"/>
+        <w:spacing w:before="0" w:beforeAutospacing="0"/>
+        <w:rPr>
+          <w:rFonts w:ascii="Segoe UI" w:hAnsi="Segoe UI" w:cs="Segoe UI"/>
+          <w:b w:val="0"/>
+          <w:bCs w:val="0"/>
+          <w:color w:val="252525"/>
+        </w:rPr>
+      </w:pPr>
+      <w:r>
+        <w:rPr>
+          <w:rFonts w:ascii="Segoe UI" w:hAnsi="Segoe UI" w:cs="Segoe UI"/>
+          <w:b w:val="0"/>
+          <w:bCs w:val="0"/>
+          <w:color w:val="252525"/>
+        </w:rPr>
+        <w:t>Обратная связь для обследуемого</w:t>
+      </w:r>
+    </w:p>
+    <w:p>
+      <w:pPr>
+        <w:pStyle w:val="a5"/>
+        <w:shd w:val="clear" w:color="auto" w:fill="FFFFFF"/>
+        <w:spacing w:before="0" w:beforeAutospacing="0"/>
+        <w:rPr>
+          <w:rFonts w:ascii="Segoe UI" w:hAnsi="Segoe UI" w:cs="Segoe UI"/>
+          <w:color w:val="252525"/>
+        </w:rPr>
+      </w:pPr>
+      <w:r>
+        <w:rPr>
+          <w:rFonts w:ascii="Segoe UI" w:hAnsi="Segoe UI" w:cs="Segoe UI"/>
+          <w:color w:val="252525"/>
+        </w:rPr>
+        <w:t>Для клинициста важно использовать высказывания обратной связи с клиентами, чтобы установить контакт и доверие, исследовать и определить источник отклонения высоты шкалы L от нормы: отражает ли повышение шкалы L бессознательную психологическую ригидность, сознательное искажение представление о себе или некоторую комбинацию этих двух факторов.</w:t>
+      </w:r>
+    </w:p>
+    <w:p>
+      <w:pPr>
+        <w:pStyle w:val="a5"/>
+        <w:shd w:val="clear" w:color="auto" w:fill="FFFFFF"/>
+        <w:spacing w:before="0" w:beforeAutospacing="0"/>
+        <w:rPr>
+          <w:rFonts w:ascii="Segoe UI" w:hAnsi="Segoe UI" w:cs="Segoe UI"/>
+          <w:color w:val="252525"/>
+        </w:rPr>
+      </w:pPr>
+      <w:r>
+        <w:rPr>
+          <w:rFonts w:ascii="Segoe UI" w:hAnsi="Segoe UI" w:cs="Segoe UI"/>
+          <w:color w:val="252525"/>
+        </w:rPr>
+        <w:t>В тех случаях, когда повышение шкалы L является результатом эмоционального сжатия, отрицания, недостатка прозорливости и осуждающей, критической структуры личности, следует искать историю воспитания неодобряющими, придирчивыми родителями, которые прививали негибкие взгляды на ценности.</w:t>
+      </w:r>
+      <w:r>
+        <w:rPr>
+          <w:rFonts w:ascii="Segoe UI" w:hAnsi="Segoe UI" w:cs="Segoe UI"/>
+          <w:color w:val="252525"/>
+        </w:rPr>
+        <w:br/>
+        <w:t>Если повышение шкалы L связано с защитной реакцией, то клиницисту необходимо исследовать, отражает ли это сознательную форму управления для имитации позитивного впечатления от себя («выстроенного фасада») или, что бывает реже, бессознательную защитную реакцию.</w:t>
+      </w:r>
+    </w:p>
+    <w:p>
+      <w:pPr>
+        <w:pStyle w:val="a5"/>
+        <w:shd w:val="clear" w:color="auto" w:fill="FFFFFF"/>
+        <w:spacing w:before="0" w:beforeAutospacing="0"/>
+        <w:rPr>
+          <w:rFonts w:ascii="Segoe UI" w:hAnsi="Segoe UI" w:cs="Segoe UI"/>
+          <w:color w:val="252525"/>
+        </w:rPr>
+      </w:pPr>
+      <w:r>
+        <w:rPr>
+          <w:rFonts w:ascii="Segoe UI" w:hAnsi="Segoe UI" w:cs="Segoe UI"/>
+          <w:color w:val="252525"/>
+        </w:rPr>
+        <w:t>Как правило, чем выше баллы по шкале L, тем ниже показатели по клиническим шкалам. Однако в некоторых случаях повышение по шкале L связано с повышением клинических шкал 1, 2 и 3, отражающих подавленную соматизированную депрессию. В таких случаях повышение L может отражать сознательное управление позитивными впечатлениями, а также жесткую, наивную организацию личности, конгруэнтную с повышениями по шкалам ипохондрии, депрессии и истерии (конверсии). Следующие заявления для обратной связи с обследуемым позволят клиницисту наладить диалог для уточнения причин отклонения показателей шкалы L от нормы.</w:t>
+      </w:r>
+    </w:p>
+    <w:p>
+      <w:pPr>
+        <w:pStyle w:val="a5"/>
+        <w:shd w:val="clear" w:color="auto" w:fill="FFFFFF"/>
+        <w:spacing w:before="0" w:beforeAutospacing="0"/>
+        <w:rPr>
+          <w:rFonts w:ascii="Segoe UI" w:hAnsi="Segoe UI" w:cs="Segoe UI"/>
+          <w:color w:val="252525"/>
+        </w:rPr>
+      </w:pPr>
+      <w:r>
+        <w:rPr>
+          <w:rStyle w:val="a6"/>
+          <w:rFonts w:ascii="Segoe UI" w:hAnsi="Segoe UI" w:cs="Segoe UI"/>
+          <w:color w:val="252525"/>
+        </w:rPr>
+        <w:t>Обратная связь нормального диапазона (T-баллы от 50 до 65 – MMPI-2 и до 70 – MMPI, СМИЛ, ММИЛ)</w:t>
+      </w:r>
+      <w:r>
+        <w:rPr>
+          <w:rFonts w:ascii="Segoe UI" w:hAnsi="Segoe UI" w:cs="Segoe UI"/>
+          <w:color w:val="252525"/>
+        </w:rPr>
+        <w:br/>
+        <w:t>Ваш балл по этой шкале находится в пределах нормы. Вы смогли достичь баланса между честностью и искушением создать слишком благоприятное впечатление о себе. Вы признались в обычных человеческих недостатках, показав, что обладаете хорошим самосознанием и уверенностью в себе. Вы честно говорили о своих сильных и слабых сторонах.</w:t>
+      </w:r>
+    </w:p>
+    <w:p>
+      <w:pPr>
+        <w:pStyle w:val="a5"/>
+        <w:shd w:val="clear" w:color="auto" w:fill="FFFFFF"/>
+        <w:spacing w:before="0" w:beforeAutospacing="0"/>
+        <w:rPr>
+          <w:rFonts w:ascii="Segoe UI" w:hAnsi="Segoe UI" w:cs="Segoe UI"/>
+          <w:color w:val="252525"/>
+        </w:rPr>
+      </w:pPr>
+      <w:r>
+        <w:rPr>
+          <w:rStyle w:val="a6"/>
+          <w:rFonts w:ascii="Segoe UI" w:hAnsi="Segoe UI" w:cs="Segoe UI"/>
+          <w:color w:val="252525"/>
+        </w:rPr>
+        <w:t>Обратная связь при повышение шкалы L (T-баллы &gt; 65– MMPI-2 и выше 70 – MMPI, СМИЛ, ММИЛ)</w:t>
+      </w:r>
+      <w:r>
+        <w:rPr>
+          <w:rFonts w:ascii="Segoe UI" w:hAnsi="Segoe UI" w:cs="Segoe UI"/>
+          <w:color w:val="252525"/>
+        </w:rPr>
+        <w:br/>
+        <w:t xml:space="preserve">Ваш профиль предполагает, что вы можете чувствовать себя уязвимым для осуждения. Возможно, вы прошли тест против своей воли, или вы можете думать, что результаты будут использованы против вас. Вы ответили на ряд вопросов, </w:t>
+      </w:r>
+      <w:r>
+        <w:rPr>
+          <w:rFonts w:ascii="Segoe UI" w:hAnsi="Segoe UI" w:cs="Segoe UI"/>
+          <w:color w:val="252525"/>
+        </w:rPr>
+        <w:lastRenderedPageBreak/>
+        <w:t>которые указывают на то, что вы хотите, чтобы психолог знал, что вы человек, который имеет высокие моральные стандарты. Люди с вашим профилем, как правило, имеют общепринятые ценности и сильные убеждения о правильном и неправильном способе делать вещи. Люди могут думать о вас, как о слишком прямолинейном и неудобным в общении с теми, кто не разделяют ваши ценности.</w:t>
+      </w:r>
+      <w:r>
+        <w:rPr>
+          <w:rFonts w:ascii="Segoe UI" w:hAnsi="Segoe UI" w:cs="Segoe UI"/>
+          <w:color w:val="252525"/>
+        </w:rPr>
+        <w:br/>
+      </w:r>
+      <w:r>
+        <w:rPr>
+          <w:rFonts w:ascii="Segoe UI" w:hAnsi="Segoe UI" w:cs="Segoe UI"/>
+          <w:color w:val="252525"/>
+        </w:rPr>
+        <w:br/>
+        <w:t>Поскольку у вас высокие личные стандарты и такое сильное чувство правильного и неправильного поведения, другие могут подумать, что вы несколько осуждаете или критикуете их. Люди с вашим профилем могут быть восприняты, как слишком требовательные к морали и нравственности других людей.</w:t>
+      </w:r>
+    </w:p>
+    <w:p>
+      <w:pPr>
+        <w:pStyle w:val="a5"/>
+        <w:shd w:val="clear" w:color="auto" w:fill="FFFFFF"/>
+        <w:spacing w:before="0" w:beforeAutospacing="0"/>
+        <w:rPr>
+          <w:rFonts w:ascii="Segoe UI" w:hAnsi="Segoe UI" w:cs="Segoe UI"/>
+          <w:color w:val="252525"/>
+        </w:rPr>
+      </w:pPr>
+      <w:r>
+        <w:rPr>
+          <w:rFonts w:ascii="Segoe UI" w:hAnsi="Segoe UI" w:cs="Segoe UI"/>
+          <w:color w:val="252525"/>
+        </w:rPr>
+        <w:t>Вы упорно работаете, чтобы следовать правилам и делать правильные вещи. Вы ответили на утверждения таким образом, который предполагает, что вы контролируете свои эмоции, чтобы убедиться, что ваши чувства и поведение выше моральных упреков.</w:t>
+      </w:r>
+      <w:r>
+        <w:rPr>
+          <w:rFonts w:ascii="Segoe UI" w:hAnsi="Segoe UI" w:cs="Segoe UI"/>
+          <w:color w:val="252525"/>
+        </w:rPr>
+        <w:br/>
+      </w:r>
+      <w:r>
+        <w:rPr>
+          <w:rFonts w:ascii="Segoe UI" w:hAnsi="Segoe UI" w:cs="Segoe UI"/>
+          <w:color w:val="252525"/>
+        </w:rPr>
+        <w:br/>
+        <w:t>То, как вы отвечали на вопросы теста, говорит о том, что вы склонны видеть мир в несколько черно-белом цвете. Из-за этого люди могут решить, что вам не хватает понимания нормальных человеческих слабостей. Из-за ваших высоких моральных стандартов вы можете столкнуться с тем, что не знаете оттенков серого, что типично для морального суждения большинства людей.</w:t>
+      </w:r>
+      <w:r>
+        <w:rPr>
+          <w:rFonts w:ascii="Segoe UI" w:hAnsi="Segoe UI" w:cs="Segoe UI"/>
+          <w:color w:val="252525"/>
+        </w:rPr>
+        <w:br/>
+      </w:r>
+      <w:r>
+        <w:rPr>
+          <w:rFonts w:ascii="Segoe UI" w:hAnsi="Segoe UI" w:cs="Segoe UI"/>
+          <w:color w:val="252525"/>
+        </w:rPr>
+        <w:br/>
+        <w:t>Вполне возможно, что вы ответили на тест осторожно, стараясь показать только свои лучшие стороны, желая свести к минимуму возможность того, что другие будут осуждать или критиковать вас. Возможно, вы из тех людей, которые идут по жизни с опаской, не делая ничего, что могло бы заставить других придираться к вам.</w:t>
+      </w:r>
+    </w:p>
+    <w:p>
+      <w:pPr>
+        <w:pStyle w:val="a5"/>
+        <w:shd w:val="clear" w:color="auto" w:fill="FFFFFF"/>
+        <w:spacing w:before="0" w:beforeAutospacing="0"/>
+        <w:rPr>
+          <w:rFonts w:ascii="Segoe UI" w:hAnsi="Segoe UI" w:cs="Segoe UI"/>
+          <w:color w:val="252525"/>
+        </w:rPr>
+      </w:pPr>
+      <w:r>
+        <w:rPr>
+          <w:rFonts w:ascii="Segoe UI" w:hAnsi="Segoe UI" w:cs="Segoe UI"/>
+          <w:color w:val="252525"/>
+        </w:rPr>
+        <w:t>Люди могут воспринимать то, что вы видите как правильное отношение к морали, как</w:t>
+      </w:r>
+      <w:r>
+        <w:rPr>
+          <w:rFonts w:ascii="Segoe UI" w:hAnsi="Segoe UI" w:cs="Segoe UI"/>
+          <w:color w:val="252525"/>
+        </w:rPr>
+        <w:br/>
+        <w:t>нечто жесткое и негибкое. Ваши высокие стандарты могут заставить других воспринимать вас</w:t>
+      </w:r>
+      <w:r>
+        <w:rPr>
+          <w:rFonts w:ascii="Segoe UI" w:hAnsi="Segoe UI" w:cs="Segoe UI"/>
+          <w:color w:val="252525"/>
+        </w:rPr>
+        <w:br/>
+        <w:t>как перфекциониста, нередко необоснованно критикующих других. Людям может быть трудно соответствовать вашим высоким стандартам, и они могут захотеть спорить с вами или сопротивляться вашим ценностям.</w:t>
+      </w:r>
+    </w:p>
+    <w:p>
+      <w:pPr>
+        <w:pStyle w:val="a5"/>
+        <w:shd w:val="clear" w:color="auto" w:fill="FFFFFF"/>
+        <w:spacing w:before="0" w:beforeAutospacing="0"/>
+        <w:rPr>
+          <w:rFonts w:ascii="Segoe UI" w:hAnsi="Segoe UI" w:cs="Segoe UI"/>
+          <w:color w:val="252525"/>
+        </w:rPr>
+      </w:pPr>
+      <w:r>
+        <w:rPr>
+          <w:rFonts w:ascii="Segoe UI" w:hAnsi="Segoe UI" w:cs="Segoe UI"/>
+          <w:color w:val="252525"/>
+        </w:rPr>
+        <w:t>Возможно, вы выросли в среде, где родители или воспитатели были чрезмерно критичными и осуждающими, а моральные стандарты были слишком трудны. Возможно, вы следуете строгому религиозному кодексу поведения, который не допускает в морали оттенков серого. Также возможно, что вы опасаетесь того, как результаты теста могут быть использованы против вас, поэтому вы были осторожны, чтобы показать лишь свою “лучшую сторону".</w:t>
+      </w:r>
+    </w:p>
+    <w:p>
+      <w:pPr>
+        <w:pStyle w:val="3"/>
+        <w:shd w:val="clear" w:color="auto" w:fill="FFFFFF"/>
+        <w:spacing w:before="0" w:beforeAutospacing="0"/>
+        <w:rPr>
+          <w:rFonts w:ascii="Segoe UI" w:hAnsi="Segoe UI" w:cs="Segoe UI"/>
+          <w:b w:val="0"/>
+          <w:bCs w:val="0"/>
+          <w:color w:val="252525"/>
+        </w:rPr>
+      </w:pPr>
+      <w:r>
+        <w:rPr>
+          <w:rFonts w:ascii="Segoe UI" w:hAnsi="Segoe UI" w:cs="Segoe UI"/>
+          <w:b w:val="0"/>
+          <w:bCs w:val="0"/>
+          <w:color w:val="252525"/>
+        </w:rPr>
+        <w:t>Психологическая помощь и терапевтические подводные камни</w:t>
+      </w:r>
+    </w:p>
+    <w:p>
+      <w:pPr>
+        <w:pStyle w:val="a5"/>
+        <w:shd w:val="clear" w:color="auto" w:fill="FFFFFF"/>
+        <w:spacing w:before="0" w:beforeAutospacing="0"/>
+        <w:rPr>
+          <w:rFonts w:ascii="Segoe UI" w:hAnsi="Segoe UI" w:cs="Segoe UI"/>
+          <w:color w:val="252525"/>
+        </w:rPr>
+      </w:pPr>
+      <w:r>
+        <w:rPr>
+          <w:rFonts w:ascii="Segoe UI" w:hAnsi="Segoe UI" w:cs="Segoe UI"/>
+          <w:color w:val="252525"/>
+        </w:rPr>
+        <w:lastRenderedPageBreak/>
+        <w:t>Подтверждение желания клиентов быть выше моральных упреков, было бы первым важным</w:t>
+      </w:r>
+      <w:r>
+        <w:rPr>
+          <w:rFonts w:ascii="Segoe UI" w:hAnsi="Segoe UI" w:cs="Segoe UI"/>
+          <w:color w:val="252525"/>
+        </w:rPr>
+        <w:br/>
+        <w:t>фактором для начала построения терапевтического альянса. Необходимо избегать развития у клиента ощущения осуждения со стороны терапевта, способствующего развитию контрпереноса из-за защитной и осуждающей позиции. Обучение клиентов тому, что люди имеют разные ценности, и что жесткость их собственной позиции может заставить других людей вокруг начать защищаться, может помочь им стать более гибкими. Также необходимо исследовать ранние родительские требования и строгости воспитания, и то, как ребенок старался быть «хорошим» и «приятным», чтобы избежать критики.</w:t>
+      </w:r>
+    </w:p>
+    <w:p>
+      <w:pPr>
+        <w:pStyle w:val="a5"/>
+        <w:shd w:val="clear" w:color="auto" w:fill="FFFFFF"/>
+        <w:spacing w:before="0" w:beforeAutospacing="0"/>
+        <w:rPr>
+          <w:rFonts w:ascii="Segoe UI" w:hAnsi="Segoe UI" w:cs="Segoe UI"/>
+          <w:color w:val="252525"/>
+        </w:rPr>
+      </w:pPr>
+      <w:r>
+        <w:rPr>
+          <w:rFonts w:ascii="Segoe UI" w:hAnsi="Segoe UI" w:cs="Segoe UI"/>
+          <w:color w:val="252525"/>
+        </w:rPr>
+        <w:t>Люди с показателями от 55 до 64 T-баллов (до 69 для MMPI, СМИЛ, ММИЛ, МЛО) баллов по шкале L вовлекаются в чрезмерно добродетельные самоописания, которые могут быть контрпродуктивными в терапии. Очень принципиальное, добродетельное и безупречное самоописание должно быть сигналом для терапевта, что откровенное, прямое и открытое общение с клиентом будет, с большой вероятностью, затруднено. Эта трудность в откровенном выражении себя и своих чувств может быть вызвана рядом факторов, включая принадлежность к особым подгруппам населения, таким как духовенство, соискатели должностей, у которых есть сильная потребность демонстрировать свою ответственность и честность.</w:t>
+      </w:r>
+      <w:r>
+        <w:rPr>
+          <w:rFonts w:ascii="Segoe UI" w:hAnsi="Segoe UI" w:cs="Segoe UI"/>
+          <w:color w:val="252525"/>
+        </w:rPr>
+        <w:br/>
+        <w:t>Если шкала L повышена до показателей 65 (70) или более T-баллов, в контексте оценки лечения, то терапия вряд ли будет протекать хорошо, прогресс будет незначительным, и преждевременное прекращение терапии весьма вероятно. Люди с нереально высокими притязаниями на добродетель слишком жестки и “совершенны”, чтобы сильно изменить свое самоощущение. Они обычно не видят необходимости обсуждать свои проблемы или менять свое поведение.</w:t>
+      </w:r>
+    </w:p>
+    <w:p>
+      <w:pPr>
+        <w:shd w:val="clear" w:color="auto" w:fill="FFFFFF"/>
+        <w:spacing w:before="100" w:beforeAutospacing="1" w:after="100" w:afterAutospacing="1" w:line="240" w:lineRule="auto"/>
+        <w:rPr>
+          <w:rFonts w:ascii="Segoe UI" w:eastAsia="Times New Roman" w:hAnsi="Segoe UI" w:cs="Segoe UI"/>
+          <w:color w:val="252525"/>
+          <w:sz w:val="24"/>
+          <w:szCs w:val="24"/>
+          <w:lang w:eastAsia="ru-RU"/>
+        </w:rPr>
+      </w:pPr>
+      <w:r>
+        <w:rPr>
+          <w:rFonts w:ascii="Segoe UI" w:eastAsia="Times New Roman" w:hAnsi="Segoe UI" w:cs="Segoe UI"/>
+          <w:color w:val="252525"/>
+          <w:sz w:val="24"/>
+          <w:szCs w:val="24"/>
+          <w:lang w:eastAsia="ru-RU"/>
+        </w:rPr>
+        <w:t>На основе данной информации о шкале лжи необходимо составить несколько вопросов, которые невзначай будут задаваться работникам, чтобы проверить насколько они честно отвечают на вопросы.</w:t>
+      </w:r>
+    </w:p>
+    <w:p>
       <w:r>
         <w:br/>
       </w:r>
@@ -2905,6 +3891,268 @@
 <file path=word/numbering.xml><?xml version="1.0" encoding="utf-8"?>
 <w:numbering xmlns:wpc="http://schemas.microsoft.com/office/word/2010/wordprocessingCanvas" xmlns:cx="http://schemas.microsoft.com/office/drawing/2014/chartex" xmlns:cx1="http://schemas.microsoft.com/office/drawing/2015/9/8/chartex" xmlns:cx2="http://schemas.microsoft.com/office/drawing/2015/10/21/chartex" xmlns:cx3="http://schemas.microsoft.com/office/drawing/2016/5/9/chartex" xmlns:cx4="http://schemas.microsoft.com/office/drawing/2016/5/10/chartex" xmlns:cx5="http://schemas.microsoft.com/office/drawing/2016/5/11/chartex" xmlns:cx6="http://schemas.microsoft.com/office/drawing/2016/5/12/chartex" xmlns:cx7="http://schemas.microsoft.com/office/drawing/2016/5/13/chartex" xmlns:cx8="http://schemas.microsoft.com/office/drawing/2016/5/14/chartex" xmlns:mc="http://schemas.openxmlformats.org/markup-compatibility/2006" xmlns:aink="http://schemas.microsoft.com/office/drawing/2016/ink" xmlns:am3d="http://schemas.microsoft.com/office/drawing/2017/model3d" xmlns:o="urn:schemas-microsoft-com:office:office" xmlns:r="http://schemas.openxmlformats.org/officeDocument/2006/relationships" xmlns:m="http://schemas.openxmlformats.org/officeDocument/2006/math" xmlns:v="urn:schemas-microsoft-com:vml" xmlns:wp14="http://schemas.microsoft.com/office/word/2010/wordprocessingDrawing" xmlns:wp="http://schemas.openxmlformats.org/drawingml/2006/wordprocessingDrawing" xmlns:w10="urn:schemas-microsoft-com:office:word" xmlns:w="http://schemas.openxmlformats.org/wordprocessingml/2006/main" xmlns:w14="http://schemas.microsoft.com/office/word/2010/wordml" xmlns:w15="http://schemas.microsoft.com/office/word/2012/wordml" xmlns:w16cex="http://schemas.microsoft.com/office/word/2018/wordml/cex" xmlns:w16cid="http://schemas.microsoft.com/office/word/2016/wordml/cid" xmlns:w16="http://schemas.microsoft.com/office/word/2018/wordml" xmlns:w16sdtdh="http://schemas.microsoft.com/office/word/2020/wordml/sdtdatahash" xmlns:w16se="http://schemas.microsoft.com/office/word/2015/wordml/symex" xmlns:wpg="http://schemas.microsoft.com/office/word/2010/wordprocessingGroup" xmlns:wpi="http://schemas.microsoft.com/office/word/2010/wordprocessingInk" xmlns:wne="http://schemas.microsoft.com/office/word/2006/wordml" xmlns:wps="http://schemas.microsoft.com/office/word/2010/wordprocessingShape" mc:Ignorable="w14 w15 w16se w16cid w16 w16cex w16sdtdh wp14">
   <w:abstractNum w:abstractNumId="0" w15:restartNumberingAfterBreak="0">
+    <w:nsid w:val="13515043"/>
+    <w:multiLevelType w:val="multilevel"/>
+    <w:tmpl w:val="C7D00836"/>
+    <w:lvl w:ilvl="0">
+      <w:start w:val="1"/>
+      <w:numFmt w:val="bullet"/>
+      <w:lvlText w:val=""/>
+      <w:lvlJc w:val="left"/>
+      <w:pPr>
+        <w:tabs>
+          <w:tab w:val="num" w:pos="720"/>
+        </w:tabs>
+        <w:ind w:left="720" w:hanging="360"/>
+      </w:pPr>
+      <w:rPr>
+        <w:rFonts w:ascii="Symbol" w:hAnsi="Symbol" w:hint="default"/>
+        <w:sz w:val="20"/>
+      </w:rPr>
+    </w:lvl>
+    <w:lvl w:ilvl="1" w:tentative="1">
+      <w:start w:val="1"/>
+      <w:numFmt w:val="bullet"/>
+      <w:lvlText w:val="o"/>
+      <w:lvlJc w:val="left"/>
+      <w:pPr>
+        <w:tabs>
+          <w:tab w:val="num" w:pos="1440"/>
+        </w:tabs>
+        <w:ind w:left="1440" w:hanging="360"/>
+      </w:pPr>
+      <w:rPr>
+        <w:rFonts w:ascii="Courier New" w:hAnsi="Courier New" w:hint="default"/>
+        <w:sz w:val="20"/>
+      </w:rPr>
+    </w:lvl>
+    <w:lvl w:ilvl="2" w:tentative="1">
+      <w:start w:val="1"/>
+      <w:numFmt w:val="bullet"/>
+      <w:lvlText w:val=""/>
+      <w:lvlJc w:val="left"/>
+      <w:pPr>
+        <w:tabs>
+          <w:tab w:val="num" w:pos="2160"/>
+        </w:tabs>
+        <w:ind w:left="2160" w:hanging="360"/>
+      </w:pPr>
+      <w:rPr>
+        <w:rFonts w:ascii="Wingdings" w:hAnsi="Wingdings" w:hint="default"/>
+        <w:sz w:val="20"/>
+      </w:rPr>
+    </w:lvl>
+    <w:lvl w:ilvl="3" w:tentative="1">
+      <w:start w:val="1"/>
+      <w:numFmt w:val="bullet"/>
+      <w:lvlText w:val=""/>
+      <w:lvlJc w:val="left"/>
+      <w:pPr>
+        <w:tabs>
+          <w:tab w:val="num" w:pos="2880"/>
+        </w:tabs>
+        <w:ind w:left="2880" w:hanging="360"/>
+      </w:pPr>
+      <w:rPr>
+        <w:rFonts w:ascii="Wingdings" w:hAnsi="Wingdings" w:hint="default"/>
+        <w:sz w:val="20"/>
+      </w:rPr>
+    </w:lvl>
+    <w:lvl w:ilvl="4" w:tentative="1">
+      <w:start w:val="1"/>
+      <w:numFmt w:val="bullet"/>
+      <w:lvlText w:val=""/>
+      <w:lvlJc w:val="left"/>
+      <w:pPr>
+        <w:tabs>
+          <w:tab w:val="num" w:pos="3600"/>
+        </w:tabs>
+        <w:ind w:left="3600" w:hanging="360"/>
+      </w:pPr>
+      <w:rPr>
+        <w:rFonts w:ascii="Wingdings" w:hAnsi="Wingdings" w:hint="default"/>
+        <w:sz w:val="20"/>
+      </w:rPr>
+    </w:lvl>
+    <w:lvl w:ilvl="5" w:tentative="1">
+      <w:start w:val="1"/>
+      <w:numFmt w:val="bullet"/>
+      <w:lvlText w:val=""/>
+      <w:lvlJc w:val="left"/>
+      <w:pPr>
+        <w:tabs>
+          <w:tab w:val="num" w:pos="4320"/>
+        </w:tabs>
+        <w:ind w:left="4320" w:hanging="360"/>
+      </w:pPr>
+      <w:rPr>
+        <w:rFonts w:ascii="Wingdings" w:hAnsi="Wingdings" w:hint="default"/>
+        <w:sz w:val="20"/>
+      </w:rPr>
+    </w:lvl>
+    <w:lvl w:ilvl="6" w:tentative="1">
+      <w:start w:val="1"/>
+      <w:numFmt w:val="bullet"/>
+      <w:lvlText w:val=""/>
+      <w:lvlJc w:val="left"/>
+      <w:pPr>
+        <w:tabs>
+          <w:tab w:val="num" w:pos="5040"/>
+        </w:tabs>
+        <w:ind w:left="5040" w:hanging="360"/>
+      </w:pPr>
+      <w:rPr>
+        <w:rFonts w:ascii="Wingdings" w:hAnsi="Wingdings" w:hint="default"/>
+        <w:sz w:val="20"/>
+      </w:rPr>
+    </w:lvl>
+    <w:lvl w:ilvl="7" w:tentative="1">
+      <w:start w:val="1"/>
+      <w:numFmt w:val="bullet"/>
+      <w:lvlText w:val=""/>
+      <w:lvlJc w:val="left"/>
+      <w:pPr>
+        <w:tabs>
+          <w:tab w:val="num" w:pos="5760"/>
+        </w:tabs>
+        <w:ind w:left="5760" w:hanging="360"/>
+      </w:pPr>
+      <w:rPr>
+        <w:rFonts w:ascii="Wingdings" w:hAnsi="Wingdings" w:hint="default"/>
+        <w:sz w:val="20"/>
+      </w:rPr>
+    </w:lvl>
+    <w:lvl w:ilvl="8" w:tentative="1">
+      <w:start w:val="1"/>
+      <w:numFmt w:val="bullet"/>
+      <w:lvlText w:val=""/>
+      <w:lvlJc w:val="left"/>
+      <w:pPr>
+        <w:tabs>
+          <w:tab w:val="num" w:pos="6480"/>
+        </w:tabs>
+        <w:ind w:left="6480" w:hanging="360"/>
+      </w:pPr>
+      <w:rPr>
+        <w:rFonts w:ascii="Wingdings" w:hAnsi="Wingdings" w:hint="default"/>
+        <w:sz w:val="20"/>
+      </w:rPr>
+    </w:lvl>
+  </w:abstractNum>
+  <w:abstractNum w:abstractNumId="1" w15:restartNumberingAfterBreak="0">
+    <w:nsid w:val="62273EDE"/>
+    <w:multiLevelType w:val="multilevel"/>
+    <w:tmpl w:val="2E42E25E"/>
+    <w:lvl w:ilvl="0">
+      <w:start w:val="1"/>
+      <w:numFmt w:val="decimal"/>
+      <w:lvlText w:val="%1."/>
+      <w:lvlJc w:val="left"/>
+      <w:pPr>
+        <w:tabs>
+          <w:tab w:val="num" w:pos="720"/>
+        </w:tabs>
+        <w:ind w:left="720" w:hanging="360"/>
+      </w:pPr>
+    </w:lvl>
+    <w:lvl w:ilvl="1" w:tentative="1">
+      <w:start w:val="1"/>
+      <w:numFmt w:val="decimal"/>
+      <w:lvlText w:val="%2."/>
+      <w:lvlJc w:val="left"/>
+      <w:pPr>
+        <w:tabs>
+          <w:tab w:val="num" w:pos="1440"/>
+        </w:tabs>
+        <w:ind w:left="1440" w:hanging="360"/>
+      </w:pPr>
+    </w:lvl>
+    <w:lvl w:ilvl="2" w:tentative="1">
+      <w:start w:val="1"/>
+      <w:numFmt w:val="decimal"/>
+      <w:lvlText w:val="%3."/>
+      <w:lvlJc w:val="left"/>
+      <w:pPr>
+        <w:tabs>
+          <w:tab w:val="num" w:pos="2160"/>
+        </w:tabs>
+        <w:ind w:left="2160" w:hanging="360"/>
+      </w:pPr>
+    </w:lvl>
+    <w:lvl w:ilvl="3" w:tentative="1">
+      <w:start w:val="1"/>
+      <w:numFmt w:val="decimal"/>
+      <w:lvlText w:val="%4."/>
+      <w:lvlJc w:val="left"/>
+      <w:pPr>
+        <w:tabs>
+          <w:tab w:val="num" w:pos="2880"/>
+        </w:tabs>
+        <w:ind w:left="2880" w:hanging="360"/>
+      </w:pPr>
+    </w:lvl>
+    <w:lvl w:ilvl="4" w:tentative="1">
+      <w:start w:val="1"/>
+      <w:numFmt w:val="decimal"/>
+      <w:lvlText w:val="%5."/>
+      <w:lvlJc w:val="left"/>
+      <w:pPr>
+        <w:tabs>
+          <w:tab w:val="num" w:pos="3600"/>
+        </w:tabs>
+        <w:ind w:left="3600" w:hanging="360"/>
+      </w:pPr>
+    </w:lvl>
+    <w:lvl w:ilvl="5" w:tentative="1">
+      <w:start w:val="1"/>
+      <w:numFmt w:val="decimal"/>
+      <w:lvlText w:val="%6."/>
+      <w:lvlJc w:val="left"/>
+      <w:pPr>
+        <w:tabs>
+          <w:tab w:val="num" w:pos="4320"/>
+        </w:tabs>
+        <w:ind w:left="4320" w:hanging="360"/>
+      </w:pPr>
+    </w:lvl>
+    <w:lvl w:ilvl="6" w:tentative="1">
+      <w:start w:val="1"/>
+      <w:numFmt w:val="decimal"/>
+      <w:lvlText w:val="%7."/>
+      <w:lvlJc w:val="left"/>
+      <w:pPr>
+        <w:tabs>
+          <w:tab w:val="num" w:pos="5040"/>
+        </w:tabs>
+        <w:ind w:left="5040" w:hanging="360"/>
+      </w:pPr>
+    </w:lvl>
+    <w:lvl w:ilvl="7" w:tentative="1">
+      <w:start w:val="1"/>
+      <w:numFmt w:val="decimal"/>
+      <w:lvlText w:val="%8."/>
+      <w:lvlJc w:val="left"/>
+      <w:pPr>
+        <w:tabs>
+          <w:tab w:val="num" w:pos="5760"/>
+        </w:tabs>
+        <w:ind w:left="5760" w:hanging="360"/>
+      </w:pPr>
+    </w:lvl>
+    <w:lvl w:ilvl="8" w:tentative="1">
+      <w:start w:val="1"/>
+      <w:numFmt w:val="decimal"/>
+      <w:lvlText w:val="%9."/>
+      <w:lvlJc w:val="left"/>
+      <w:pPr>
+        <w:tabs>
+          <w:tab w:val="num" w:pos="6480"/>
+        </w:tabs>
+        <w:ind w:left="6480" w:hanging="360"/>
+      </w:pPr>
+    </w:lvl>
+  </w:abstractNum>
+  <w:abstractNum w:abstractNumId="2" w15:restartNumberingAfterBreak="0">
     <w:nsid w:val="6AED65F1"/>
     <w:multiLevelType w:val="multilevel"/>
     <w:tmpl w:val="0419001F"/>
@@ -2991,6 +4239,12 @@
     </w:lvl>
   </w:abstractNum>
   <w:num w:numId="1">
+    <w:abstractNumId w:val="2"/>
+  </w:num>
+  <w:num w:numId="2">
+    <w:abstractNumId w:val="1"/>
+  </w:num>
+  <w:num w:numId="3">
     <w:abstractNumId w:val="0"/>
   </w:num>
 </w:numbering>
@@ -3396,6 +4650,26 @@
     <w:qFormat/>
     <w:rsid w:val="00474B55"/>
   </w:style>
+  <w:style w:type="paragraph" w:styleId="3">
+    <w:name w:val="heading 3"/>
+    <w:basedOn w:val="a"/>
+    <w:link w:val="30"/>
+    <w:uiPriority w:val="9"/>
+    <w:qFormat/>
+    <w:rsid w:val="00A0081D"/>
+    <w:pPr>
+      <w:spacing w:before="100" w:beforeAutospacing="1" w:after="100" w:afterAutospacing="1" w:line="240" w:lineRule="auto"/>
+      <w:outlineLvl w:val="2"/>
+    </w:pPr>
+    <w:rPr>
+      <w:rFonts w:ascii="Times New Roman" w:eastAsia="Times New Roman" w:hAnsi="Times New Roman" w:cs="Times New Roman"/>
+      <w:b/>
+      <w:bCs/>
+      <w:sz w:val="27"/>
+      <w:szCs w:val="27"/>
+      <w:lang w:eastAsia="ru-RU"/>
+    </w:rPr>
+  </w:style>
   <w:style w:type="character" w:default="1" w:styleId="a0">
     <w:name w:val="Default Paragraph Font"/>
     <w:uiPriority w:val="1"/>
@@ -3443,6 +4717,60 @@
     <w:rPr>
       <w:i/>
       <w:iCs/>
+    </w:rPr>
+  </w:style>
+  <w:style w:type="character" w:customStyle="1" w:styleId="30">
+    <w:name w:val="Заголовок 3 Знак"/>
+    <w:basedOn w:val="a0"/>
+    <w:link w:val="3"/>
+    <w:uiPriority w:val="9"/>
+    <w:rsid w:val="00A0081D"/>
+    <w:rPr>
+      <w:rFonts w:ascii="Times New Roman" w:eastAsia="Times New Roman" w:hAnsi="Times New Roman" w:cs="Times New Roman"/>
+      <w:b/>
+      <w:bCs/>
+      <w:sz w:val="27"/>
+      <w:szCs w:val="27"/>
+      <w:lang w:eastAsia="ru-RU"/>
+    </w:rPr>
+  </w:style>
+  <w:style w:type="paragraph" w:styleId="a5">
+    <w:name w:val="Normal (Web)"/>
+    <w:basedOn w:val="a"/>
+    <w:uiPriority w:val="99"/>
+    <w:unhideWhenUsed/>
+    <w:rsid w:val="00A0081D"/>
+    <w:pPr>
+      <w:spacing w:before="100" w:beforeAutospacing="1" w:after="100" w:afterAutospacing="1" w:line="240" w:lineRule="auto"/>
+    </w:pPr>
+    <w:rPr>
+      <w:rFonts w:ascii="Times New Roman" w:eastAsia="Times New Roman" w:hAnsi="Times New Roman" w:cs="Times New Roman"/>
+      <w:sz w:val="24"/>
+      <w:szCs w:val="24"/>
+      <w:lang w:eastAsia="ru-RU"/>
+    </w:rPr>
+  </w:style>
+  <w:style w:type="character" w:styleId="a6">
+    <w:name w:val="Strong"/>
+    <w:basedOn w:val="a0"/>
+    <w:uiPriority w:val="22"/>
+    <w:qFormat/>
+    <w:rsid w:val="00A0081D"/>
+    <w:rPr>
+      <w:b/>
+      <w:bCs/>
+    </w:rPr>
+  </w:style>
+  <w:style w:type="character" w:styleId="a7">
+    <w:name w:val="Hyperlink"/>
+    <w:basedOn w:val="a0"/>
+    <w:uiPriority w:val="99"/>
+    <w:semiHidden/>
+    <w:unhideWhenUsed/>
+    <w:rsid w:val="00A0081D"/>
+    <w:rPr>
+      <w:color w:val="0000FF"/>
+      <w:u w:val="single"/>
     </w:rPr>
   </w:style>
 </w:styles>

</xml_diff>